<commit_message>
Chapter 5, part 1 to 5
</commit_message>
<xml_diff>
--- a/document/bookShopDocument.docx
+++ b/document/bookShopDocument.docx
@@ -10305,7 +10305,7 @@
           <v:shape id="_x0000_i1025" type="#_x0000_t75" style="width:11.5pt;height:15pt" o:ole="">
             <v:imagedata r:id="rId12" o:title=""/>
           </v:shape>
-          <o:OLEObject Type="Embed" ProgID="Equation.3" ShapeID="_x0000_i1025" DrawAspect="Content" ObjectID="_1717277826" r:id="rId13"/>
+          <o:OLEObject Type="Embed" ProgID="Equation.3" ShapeID="_x0000_i1025" DrawAspect="Content" ObjectID="_1717345841" r:id="rId13"/>
         </w:object>
       </w:r>
     </w:p>
@@ -10373,7 +10373,7 @@
           <v:shape id="_x0000_i1026" type="#_x0000_t75" style="width:15pt;height:19pt" o:ole="">
             <v:imagedata r:id="rId14" o:title=""/>
           </v:shape>
-          <o:OLEObject Type="Embed" ProgID="Equation.3" ShapeID="_x0000_i1026" DrawAspect="Content" ObjectID="_1717277827" r:id="rId15"/>
+          <o:OLEObject Type="Embed" ProgID="Equation.3" ShapeID="_x0000_i1026" DrawAspect="Content" ObjectID="_1717345842" r:id="rId15"/>
         </w:object>
       </w:r>
     </w:p>
@@ -10427,7 +10427,7 @@
           <v:shape id="_x0000_i1027" type="#_x0000_t75" style="width:11.5pt;height:15pt" o:ole="">
             <v:imagedata r:id="rId16" o:title=""/>
           </v:shape>
-          <o:OLEObject Type="Embed" ProgID="Equation.3" ShapeID="_x0000_i1027" DrawAspect="Content" ObjectID="_1717277828" r:id="rId17"/>
+          <o:OLEObject Type="Embed" ProgID="Equation.3" ShapeID="_x0000_i1027" DrawAspect="Content" ObjectID="_1717345843" r:id="rId17"/>
         </w:object>
       </w:r>
     </w:p>
@@ -10474,7 +10474,7 @@
           <v:shape id="_x0000_i1028" type="#_x0000_t75" style="width:11.5pt;height:15pt" o:ole="">
             <v:imagedata r:id="rId18" o:title=""/>
           </v:shape>
-          <o:OLEObject Type="Embed" ProgID="Equation.3" ShapeID="_x0000_i1028" DrawAspect="Content" ObjectID="_1717277829" r:id="rId19"/>
+          <o:OLEObject Type="Embed" ProgID="Equation.3" ShapeID="_x0000_i1028" DrawAspect="Content" ObjectID="_1717345844" r:id="rId19"/>
         </w:object>
       </w:r>
     </w:p>
@@ -10535,7 +10535,7 @@
           <v:shape id="_x0000_i1029" type="#_x0000_t75" style="width:11.5pt;height:13.7pt" o:ole="">
             <v:imagedata r:id="rId20" o:title=""/>
           </v:shape>
-          <o:OLEObject Type="Embed" ProgID="Equation.3" ShapeID="_x0000_i1029" DrawAspect="Content" ObjectID="_1717277830" r:id="rId21"/>
+          <o:OLEObject Type="Embed" ProgID="Equation.3" ShapeID="_x0000_i1029" DrawAspect="Content" ObjectID="_1717345845" r:id="rId21"/>
         </w:object>
       </w:r>
     </w:p>
@@ -19125,21 +19125,7 @@
           <w:rtl/>
         </w:rPr>
         <w:lastRenderedPageBreak/>
-        <w:t xml:space="preserve">برای نصب جنگو از </w:t>
-      </w:r>
-      <w:r>
-        <w:rPr>
-          <w:rFonts w:hint="cs"/>
-          <w:rtl/>
-        </w:rPr>
-        <w:t>محیط مجازی</w:t>
-      </w:r>
-      <w:r>
-        <w:rPr>
-          <w:rFonts w:hint="cs"/>
-          <w:rtl/>
-        </w:rPr>
-        <w:t xml:space="preserve"> استفاده می‌شود تا در صورتی که چندین پروژه با نسخه‌های مختلف جنگو درون سیستم باشد، یا ممکن باشد بعداً پروژه‌های دیگری با نسخه‌های دیگر ایجاد شوند، </w:t>
+        <w:t xml:space="preserve">برای نصب جنگو از محیط مجازی استفاده می‌شود تا در صورتی که چندین پروژه با نسخه‌های مختلف جنگو درون سیستم باشد، یا ممکن باشد بعداً پروژه‌های دیگری با نسخه‌های دیگر ایجاد شوند، </w:t>
       </w:r>
       <w:r>
         <w:rPr>
@@ -19213,9 +19199,6 @@
     <w:p>
       <w:pPr>
         <w:ind w:firstLine="289"/>
-        <w:rPr>
-          <w:rFonts w:hint="cs"/>
-        </w:rPr>
       </w:pPr>
       <w:r>
         <w:rPr>
@@ -19355,7 +19338,6 @@
         <w:pStyle w:val="bullet"/>
         <w:bidi/>
         <w:rPr>
-          <w:rFonts w:hint="cs"/>
           <w:rtl/>
         </w:rPr>
       </w:pPr>
@@ -19413,21 +19395,7 @@
           <w:rFonts w:hint="cs"/>
           <w:rtl/>
         </w:rPr>
-        <w:t xml:space="preserve">حال برای نصب جنگو باید محیط مجازی را فعال کرد و سپس </w:t>
-      </w:r>
-      <w:r>
-        <w:rPr>
-          <w:rFonts w:hint="cs"/>
-          <w:rtl/>
-        </w:rPr>
-        <w:t xml:space="preserve">نسخه </w:t>
-      </w:r>
-      <w:r>
-        <w:rPr>
-          <w:rFonts w:hint="cs"/>
-          <w:rtl/>
-        </w:rPr>
-        <w:t>مد نظر برای جنگو را نصب کرد که در این پروژه از آخرین نسخه عرضه شده یعنی نسخه چهار استفاده شده.</w:t>
+        <w:t>حال برای نصب جنگو باید محیط مجازی را فعال کرد و سپس نسخه مد نظر برای جنگو را نصب کرد که در این پروژه از آخرین نسخه عرضه شده یعنی نسخه چهار استفاده شده.</w:t>
       </w:r>
     </w:p>
     <w:p>
@@ -19891,9 +19859,16 @@
     <w:p>
       <w:pPr>
         <w:pStyle w:val="Code"/>
-      </w:pPr>
-      <w:r>
-        <w:t>|</w:t>
+        <w:rPr>
+          <w:rtl/>
+        </w:rPr>
+      </w:pPr>
+      <w:r>
+        <w:rPr>
+          <w:rFonts w:hint="cs"/>
+          <w:rtl/>
+        </w:rPr>
+        <w:t xml:space="preserve"> </w:t>
       </w:r>
       <w:r>
         <w:t xml:space="preserve">   manage.py</w:t>
@@ -19902,9 +19877,25 @@
     <w:p>
       <w:pPr>
         <w:pStyle w:val="Code"/>
-      </w:pPr>
-      <w:r>
-        <w:t>|</w:t>
+        <w:rPr>
+          <w:rFonts w:hint="cs"/>
+          <w:rtl/>
+        </w:rPr>
+      </w:pPr>
+      <w:r>
+        <w:t xml:space="preserve">    db.sqlite3</w:t>
+      </w:r>
+    </w:p>
+    <w:p>
+      <w:pPr>
+        <w:pStyle w:val="Code"/>
+      </w:pPr>
+      <w:r>
+        <w:rPr>
+          <w:rFonts w:hint="cs"/>
+          <w:rtl/>
+        </w:rPr>
+        <w:t xml:space="preserve"> </w:t>
       </w:r>
       <w:r>
         <w:t xml:space="preserve">   </w:t>
@@ -19926,7 +19917,11 @@
         <w:t xml:space="preserve">    </w:t>
       </w:r>
       <w:r>
-        <w:t>|</w:t>
+        <w:rPr>
+          <w:rFonts w:hint="cs"/>
+          <w:rtl/>
+        </w:rPr>
+        <w:t xml:space="preserve"> </w:t>
       </w:r>
       <w:r>
         <w:t xml:space="preserve">   __init__.py</w:t>
@@ -19940,7 +19935,11 @@
         <w:t xml:space="preserve">    </w:t>
       </w:r>
       <w:r>
-        <w:t>|</w:t>
+        <w:rPr>
+          <w:rFonts w:hint="cs"/>
+          <w:rtl/>
+        </w:rPr>
+        <w:t xml:space="preserve"> </w:t>
       </w:r>
       <w:r>
         <w:t xml:space="preserve">   settings.py</w:t>
@@ -19951,13 +19950,31 @@
         <w:pStyle w:val="Code"/>
       </w:pPr>
       <w:r>
+        <w:t xml:space="preserve">   </w:t>
+      </w:r>
+      <w:r>
+        <w:rPr>
+          <w:rFonts w:hint="cs"/>
+          <w:rtl/>
+        </w:rPr>
+        <w:t xml:space="preserve">  </w:t>
+      </w:r>
+      <w:r>
+        <w:t xml:space="preserve">   urls.py</w:t>
+      </w:r>
+    </w:p>
+    <w:p>
+      <w:pPr>
+        <w:pStyle w:val="Code"/>
+      </w:pPr>
+      <w:r>
         <w:t xml:space="preserve">    </w:t>
       </w:r>
       <w:r>
-        <w:t>|</w:t>
-      </w:r>
-      <w:r>
-        <w:t xml:space="preserve">   urls.py</w:t>
+        <w:t xml:space="preserve"> </w:t>
+      </w:r>
+      <w:r>
+        <w:t xml:space="preserve">   asgi.py</w:t>
       </w:r>
     </w:p>
     <w:p>
@@ -19968,21 +19985,7 @@
         <w:t xml:space="preserve">    </w:t>
       </w:r>
       <w:r>
-        <w:t>|</w:t>
-      </w:r>
-      <w:r>
-        <w:t xml:space="preserve">   asgi.py</w:t>
-      </w:r>
-    </w:p>
-    <w:p>
-      <w:pPr>
-        <w:pStyle w:val="Code"/>
-      </w:pPr>
-      <w:r>
-        <w:t xml:space="preserve">    </w:t>
-      </w:r>
-      <w:r>
-        <w:t>|</w:t>
+        <w:t xml:space="preserve"> </w:t>
       </w:r>
       <w:r>
         <w:t xml:space="preserve">   wsgi.py</w:t>
@@ -20008,6 +20011,13 @@
         <w:pStyle w:val="bullet"/>
         <w:bidi/>
       </w:pPr>
+      <w:r>
+        <w:rPr>
+          <w:rFonts w:hint="cs"/>
+          <w:rtl/>
+        </w:rPr>
+        <w:t xml:space="preserve">دایرکتوری </w:t>
+      </w:r>
       <w:proofErr w:type="spellStart"/>
       <w:r>
         <w:t>project_name</w:t>
@@ -20040,6 +20050,13 @@
         <w:pStyle w:val="bullet"/>
         <w:bidi/>
       </w:pPr>
+      <w:r>
+        <w:rPr>
+          <w:rFonts w:hint="cs"/>
+          <w:rtl/>
+        </w:rPr>
+        <w:t xml:space="preserve">دایرکتوری </w:t>
+      </w:r>
       <w:proofErr w:type="spellStart"/>
       <w:r>
         <w:t>project_name</w:t>
@@ -20050,42 +20067,7 @@
           <w:rFonts w:hint="cs"/>
           <w:rtl/>
         </w:rPr>
-        <w:t xml:space="preserve"> </w:t>
-      </w:r>
-      <w:r>
-        <w:rPr>
-          <w:rFonts w:hint="cs"/>
-          <w:rtl/>
-        </w:rPr>
-        <w:t>درونی</w:t>
-      </w:r>
-      <w:r>
-        <w:rPr>
-          <w:rFonts w:hint="cs"/>
-          <w:rtl/>
-        </w:rPr>
-        <w:t xml:space="preserve">: </w:t>
-      </w:r>
-      <w:r>
-        <w:rPr>
-          <w:rFonts w:hint="cs"/>
-          <w:rtl/>
-        </w:rPr>
-        <w:t>پکیج اصلی پایتون برای پروژه است</w:t>
-      </w:r>
-      <w:r>
-        <w:rPr>
-          <w:rFonts w:hint="cs"/>
-          <w:rtl/>
-        </w:rPr>
-        <w:t>.</w:t>
-      </w:r>
-      <w:r>
-        <w:rPr>
-          <w:rFonts w:hint="cs"/>
-          <w:rtl/>
-        </w:rPr>
-        <w:t xml:space="preserve"> </w:t>
+        <w:t xml:space="preserve"> درونی: پکیج اصلی پایتون برای پروژه است. </w:t>
       </w:r>
       <w:r>
         <w:rPr>
@@ -20152,62 +20134,14 @@
         <w:bidi/>
       </w:pPr>
       <w:r>
-        <w:t>mysite/settings.py</w:t>
-      </w:r>
-      <w:r>
-        <w:rPr>
-          <w:rFonts w:hint="cs"/>
-          <w:rtl/>
-        </w:rPr>
-        <w:t>:</w:t>
-      </w:r>
-      <w:r>
-        <w:rPr>
-          <w:rFonts w:hint="cs"/>
-          <w:rtl/>
-        </w:rPr>
-        <w:t xml:space="preserve"> تمام پیکربندی‌های مربوط به پروژه در این فایل ذخیره می‌شود. برای مثال،‌ </w:t>
-      </w:r>
-      <w:r>
-        <w:rPr>
-          <w:rtl/>
-        </w:rPr>
-        <w:t>منطقه زمان</w:t>
-      </w:r>
-      <w:r>
-        <w:rPr>
-          <w:rFonts w:hint="cs"/>
-          <w:rtl/>
-        </w:rPr>
-        <w:t>ی</w:t>
-      </w:r>
-      <w:r>
-        <w:rPr>
-          <w:rStyle w:val="FootnoteReference"/>
-          <w:rtl/>
-        </w:rPr>
-        <w:footnoteReference w:id="40"/>
-      </w:r>
-      <w:r>
-        <w:rPr>
-          <w:rFonts w:hint="cs"/>
-          <w:rtl/>
-        </w:rPr>
-        <w:t>، محل ذخیره فایل‌های استاتیک</w:t>
-      </w:r>
-      <w:r>
-        <w:rPr>
-          <w:rStyle w:val="FootnoteReference"/>
-          <w:rtl/>
-        </w:rPr>
-        <w:footnoteReference w:id="41"/>
-      </w:r>
-      <w:r>
-        <w:rPr>
-          <w:rFonts w:hint="cs"/>
-          <w:rtl/>
-        </w:rPr>
-        <w:t xml:space="preserve"> و موارد دیگر.</w:t>
+        <w:t>db.sqlite3</w:t>
+      </w:r>
+      <w:r>
+        <w:rPr>
+          <w:rFonts w:hint="cs"/>
+          <w:rtl/>
+        </w:rPr>
+        <w:t>: پایگاه داده پیش‌فرض جنگو می‌باشد. پایگاه داده‌ای سبک و مناسب برای پروژه‌های کوچک.</w:t>
       </w:r>
     </w:p>
     <w:p>
@@ -20216,6 +20150,70 @@
         <w:bidi/>
       </w:pPr>
       <w:r>
+        <w:t>mysite/settings.py</w:t>
+      </w:r>
+      <w:r>
+        <w:rPr>
+          <w:rFonts w:hint="cs"/>
+          <w:rtl/>
+        </w:rPr>
+        <w:t>:</w:t>
+      </w:r>
+      <w:r>
+        <w:rPr>
+          <w:rFonts w:hint="cs"/>
+          <w:rtl/>
+        </w:rPr>
+        <w:t xml:space="preserve"> تمام پیکربندی‌های مربوط به پروژه در این فایل ذخیره می‌شود. برای مثال،‌ </w:t>
+      </w:r>
+      <w:r>
+        <w:rPr>
+          <w:rtl/>
+        </w:rPr>
+        <w:t>منطقه زمان</w:t>
+      </w:r>
+      <w:r>
+        <w:rPr>
+          <w:rFonts w:hint="cs"/>
+          <w:rtl/>
+        </w:rPr>
+        <w:t>ی</w:t>
+      </w:r>
+      <w:r>
+        <w:rPr>
+          <w:rStyle w:val="FootnoteReference"/>
+          <w:rtl/>
+        </w:rPr>
+        <w:footnoteReference w:id="40"/>
+      </w:r>
+      <w:r>
+        <w:rPr>
+          <w:rFonts w:hint="cs"/>
+          <w:rtl/>
+        </w:rPr>
+        <w:t>، محل ذخیره فایل‌های استاتیک</w:t>
+      </w:r>
+      <w:r>
+        <w:rPr>
+          <w:rStyle w:val="FootnoteReference"/>
+          <w:rtl/>
+        </w:rPr>
+        <w:footnoteReference w:id="41"/>
+      </w:r>
+      <w:r>
+        <w:rPr>
+          <w:rFonts w:hint="cs"/>
+          <w:rtl/>
+        </w:rPr>
+        <w:t xml:space="preserve"> و موارد دیگر.</w:t>
+      </w:r>
+    </w:p>
+    <w:p>
+      <w:pPr>
+        <w:pStyle w:val="bullet"/>
+        <w:bidi/>
+      </w:pPr>
+      <w:r>
         <w:t>mysite/urls.py</w:t>
       </w:r>
       <w:r>
@@ -20244,6 +20242,7 @@
           <w:rFonts w:hint="cs"/>
           <w:rtl/>
         </w:rPr>
+        <w:lastRenderedPageBreak/>
         <w:t xml:space="preserve">حال که با بخش‌های مختلف پروژه آشنا شدید، می توان سرور پروژه را با دستور زیر اجرا کرد. مطمئن شوید که درون دایرکتوری </w:t>
       </w:r>
       <w:proofErr w:type="spellStart"/>
@@ -20256,81 +20255,66 @@
           <w:rFonts w:hint="cs"/>
           <w:rtl/>
         </w:rPr>
+        <w:t xml:space="preserve"> بیرونی قرار داشته باشید، جایی که فایل </w:t>
+      </w:r>
+      <w:r>
+        <w:t>manage.py</w:t>
+      </w:r>
+      <w:r>
+        <w:rPr>
+          <w:rFonts w:hint="cs"/>
+          <w:rtl/>
+        </w:rPr>
+        <w:t xml:space="preserve"> قرار دارد.</w:t>
+      </w:r>
+    </w:p>
+    <w:p>
+      <w:pPr>
+        <w:pStyle w:val="Code"/>
+      </w:pPr>
+      <w:proofErr w:type="spellStart"/>
+      <w:r>
+        <w:t>py</w:t>
+      </w:r>
+      <w:proofErr w:type="spellEnd"/>
+      <w:r>
+        <w:t xml:space="preserve"> manage.py </w:t>
+      </w:r>
+      <w:proofErr w:type="spellStart"/>
+      <w:r>
+        <w:t>runserver</w:t>
+      </w:r>
+      <w:proofErr w:type="spellEnd"/>
+    </w:p>
+    <w:p>
+      <w:pPr>
+        <w:rPr>
+          <w:rtl/>
+        </w:rPr>
+      </w:pPr>
+      <w:r>
+        <w:rPr>
+          <w:rFonts w:hint="cs"/>
+          <w:rtl/>
+        </w:rPr>
+        <w:t>و سپس با وارد کردن آدر</w:t>
+      </w:r>
+      <w:r>
+        <w:rPr>
+          <w:rFonts w:hint="cs"/>
+          <w:rtl/>
+        </w:rPr>
+        <w:t>س زیر که آدرس</w:t>
+      </w:r>
+      <w:r>
+        <w:rPr>
+          <w:rFonts w:hint="cs"/>
+          <w:rtl/>
+        </w:rPr>
         <w:t xml:space="preserve"> </w:t>
       </w:r>
       <w:r>
         <w:rPr>
-          <w:rFonts w:hint="cs"/>
-          <w:rtl/>
-        </w:rPr>
-        <w:t>بیرونی</w:t>
-      </w:r>
-      <w:r>
-        <w:rPr>
-          <w:rFonts w:hint="cs"/>
-          <w:rtl/>
-        </w:rPr>
-        <w:t xml:space="preserve"> قرار داشته باشید، جایی که فایل </w:t>
-      </w:r>
-      <w:r>
-        <w:t>manage.py</w:t>
-      </w:r>
-      <w:r>
-        <w:rPr>
-          <w:rFonts w:hint="cs"/>
-          <w:rtl/>
-        </w:rPr>
-        <w:t xml:space="preserve"> قرار دارد.</w:t>
-      </w:r>
-    </w:p>
-    <w:p>
-      <w:pPr>
-        <w:pStyle w:val="Code"/>
-      </w:pPr>
-      <w:proofErr w:type="spellStart"/>
-      <w:r>
-        <w:t>py</w:t>
-      </w:r>
-      <w:proofErr w:type="spellEnd"/>
-      <w:r>
-        <w:t xml:space="preserve"> manage.py </w:t>
-      </w:r>
-      <w:proofErr w:type="spellStart"/>
-      <w:r>
-        <w:t>runserver</w:t>
-      </w:r>
-      <w:proofErr w:type="spellEnd"/>
-    </w:p>
-    <w:p>
-      <w:pPr>
-        <w:rPr>
-          <w:rtl/>
-        </w:rPr>
-      </w:pPr>
-      <w:r>
-        <w:rPr>
-          <w:rFonts w:hint="cs"/>
-          <w:rtl/>
-        </w:rPr>
-        <w:lastRenderedPageBreak/>
-        <w:t>و سپس با وارد کردن آدر</w:t>
-      </w:r>
-      <w:r>
-        <w:rPr>
-          <w:rFonts w:hint="cs"/>
-          <w:rtl/>
-        </w:rPr>
-        <w:t>س زیر که آدرس</w:t>
-      </w:r>
-      <w:r>
-        <w:rPr>
-          <w:rFonts w:hint="cs"/>
-          <w:rtl/>
-        </w:rPr>
-        <w:t xml:space="preserve"> </w:t>
-      </w:r>
-      <w:r>
-        <w:rPr>
           <w:rtl/>
         </w:rPr>
         <w:t>م</w:t>
@@ -20360,14 +20344,7 @@
           <w:rFonts w:hint="cs"/>
           <w:rtl/>
         </w:rPr>
-        <w:t>ی</w:t>
-      </w:r>
-      <w:r>
-        <w:rPr>
-          <w:rFonts w:hint="cs"/>
-          <w:rtl/>
-        </w:rPr>
-        <w:t xml:space="preserve"> </w:t>
+        <w:t xml:space="preserve">ی </w:t>
       </w:r>
       <w:r>
         <w:rPr>
@@ -20745,7 +20722,6 @@
       <w:pPr>
         <w:pStyle w:val="NewParagraph"/>
         <w:rPr>
-          <w:rFonts w:hint="cs"/>
           <w:rtl/>
         </w:rPr>
       </w:pPr>
@@ -20769,6 +20745,7 @@
           <w:rFonts w:hint="cs"/>
           <w:rtl/>
         </w:rPr>
+        <w:lastRenderedPageBreak/>
         <w:t xml:space="preserve">در فصل‌ بعد </w:t>
       </w:r>
       <w:r>
@@ -20897,6 +20874,1669 @@
         </w:rPr>
         <w:t>مقدمه</w:t>
       </w:r>
+    </w:p>
+    <w:p>
+      <w:pPr>
+        <w:pStyle w:val="NewParagraph"/>
+        <w:rPr>
+          <w:rtl/>
+        </w:rPr>
+      </w:pPr>
+      <w:r>
+        <w:rPr>
+          <w:rFonts w:hint="cs"/>
+          <w:rtl/>
+        </w:rPr>
+        <w:t>این فصل با ایجاد کردن پروژه و نرم‌افزار شروع می‌شود، بعد با بخش‌های مختلف سایت تعریف شده و نحوه پیاده‌سازی آن‌ها توضیح داده می‌شود. بدون شک یک سایت از بخش‌های زیادی تشکیل شده و ریزه کاری‌های خود را دارد، بنابراین در این فصل با مهم‌ترین بخش‌ها آشنا خواهید شد.</w:t>
+      </w:r>
+    </w:p>
+    <w:p>
+      <w:pPr>
+        <w:pStyle w:val="Heading2"/>
+        <w:rPr>
+          <w:rtl/>
+        </w:rPr>
+      </w:pPr>
+      <w:r>
+        <w:rPr>
+          <w:rFonts w:hint="cs"/>
+          <w:rtl/>
+        </w:rPr>
+        <w:t>ایجاد کردن محیط توسعه</w:t>
+      </w:r>
+    </w:p>
+    <w:p>
+      <w:pPr>
+        <w:pStyle w:val="NewParagraph"/>
+        <w:rPr>
+          <w:rtl/>
+        </w:rPr>
+      </w:pPr>
+      <w:r>
+        <w:rPr>
+          <w:rFonts w:hint="cs"/>
+          <w:rtl/>
+        </w:rPr>
+        <w:t>با توجه به مطالب بیان شده در بخش</w:t>
+      </w:r>
+      <w:r>
+        <w:rPr>
+          <w:rFonts w:hint="cs"/>
+          <w:rtl/>
+        </w:rPr>
+        <w:t xml:space="preserve"> </w:t>
+      </w:r>
+      <w:r>
+        <w:rPr>
+          <w:rtl/>
+        </w:rPr>
+        <w:t>راه‌انداز</w:t>
+      </w:r>
+      <w:r>
+        <w:rPr>
+          <w:rFonts w:hint="cs"/>
+          <w:rtl/>
+        </w:rPr>
+        <w:t>ی</w:t>
+      </w:r>
+      <w:r>
+        <w:rPr>
+          <w:rtl/>
+        </w:rPr>
+        <w:t xml:space="preserve"> و اجرا</w:t>
+      </w:r>
+      <w:r>
+        <w:rPr>
+          <w:rFonts w:hint="cs"/>
+          <w:rtl/>
+        </w:rPr>
+        <w:t>ی</w:t>
+      </w:r>
+      <w:r>
+        <w:rPr>
+          <w:rtl/>
+        </w:rPr>
+        <w:t xml:space="preserve"> پروژه</w:t>
+      </w:r>
+      <w:r>
+        <w:rPr>
+          <w:rFonts w:hint="cs"/>
+          <w:rtl/>
+        </w:rPr>
+        <w:t xml:space="preserve"> در فصل چهار</w:t>
+      </w:r>
+      <w:r>
+        <w:rPr>
+          <w:rFonts w:hint="cs"/>
+          <w:rtl/>
+        </w:rPr>
+        <w:t>، یاد گرفتید که چگونه کارهای اولیه را انجام دهید،</w:t>
+      </w:r>
+      <w:r>
+        <w:rPr>
+          <w:rFonts w:hint="cs"/>
+          <w:rtl/>
+        </w:rPr>
+        <w:t xml:space="preserve"> نامی که برای این پروژه در نظر گرفته شده است، </w:t>
+      </w:r>
+      <w:proofErr w:type="spellStart"/>
+      <w:r>
+        <w:t>bookShop</w:t>
+      </w:r>
+      <w:proofErr w:type="spellEnd"/>
+      <w:r>
+        <w:rPr>
+          <w:rFonts w:hint="cs"/>
+          <w:rtl/>
+        </w:rPr>
+        <w:t xml:space="preserve"> مي‌باشد. این پروژه دارای یک نرم‌افزار است که نام آن را برای سادگی کار، همان </w:t>
+      </w:r>
+      <w:r>
+        <w:t>app</w:t>
+      </w:r>
+      <w:r>
+        <w:rPr>
+          <w:rFonts w:hint="cs"/>
+          <w:rtl/>
+        </w:rPr>
+        <w:t xml:space="preserve"> می‌گذاریم. اپ را با دستور زیر می‌توان ایجاد کرد:</w:t>
+      </w:r>
+    </w:p>
+    <w:p>
+      <w:pPr>
+        <w:pStyle w:val="Code"/>
+        <w:rPr>
+          <w:rFonts w:hint="cs"/>
+        </w:rPr>
+      </w:pPr>
+      <w:proofErr w:type="spellStart"/>
+      <w:r>
+        <w:t>py</w:t>
+      </w:r>
+      <w:proofErr w:type="spellEnd"/>
+      <w:r>
+        <w:t xml:space="preserve"> manage.py </w:t>
+      </w:r>
+      <w:proofErr w:type="spellStart"/>
+      <w:r>
+        <w:t>startapp</w:t>
+      </w:r>
+      <w:proofErr w:type="spellEnd"/>
+      <w:r>
+        <w:t xml:space="preserve"> </w:t>
+      </w:r>
+      <w:r>
+        <w:t>app</w:t>
+      </w:r>
+    </w:p>
+    <w:p>
+      <w:pPr>
+        <w:pStyle w:val="NewParagraph"/>
+        <w:rPr>
+          <w:rtl/>
+        </w:rPr>
+      </w:pPr>
+      <w:r>
+        <w:rPr>
+          <w:rFonts w:hint="cs"/>
+          <w:rtl/>
+        </w:rPr>
+        <w:t>اکنون ساختار دایرکتوری‌های پروژه به صورت زیر است:</w:t>
+      </w:r>
+    </w:p>
+    <w:p>
+      <w:pPr>
+        <w:pStyle w:val="Code"/>
+      </w:pPr>
+      <w:proofErr w:type="spellStart"/>
+      <w:r>
+        <w:t>bookShop</w:t>
+      </w:r>
+      <w:proofErr w:type="spellEnd"/>
+      <w:r>
+        <w:t>/</w:t>
+      </w:r>
+    </w:p>
+    <w:p>
+      <w:pPr>
+        <w:pStyle w:val="Code"/>
+      </w:pPr>
+      <w:r>
+        <w:t xml:space="preserve">    manage.py</w:t>
+      </w:r>
+    </w:p>
+    <w:p>
+      <w:pPr>
+        <w:pStyle w:val="Code"/>
+      </w:pPr>
+      <w:r>
+        <w:t xml:space="preserve">    </w:t>
+      </w:r>
+      <w:proofErr w:type="spellStart"/>
+      <w:r>
+        <w:t>bookShop</w:t>
+      </w:r>
+      <w:proofErr w:type="spellEnd"/>
+      <w:r>
+        <w:t xml:space="preserve"> </w:t>
+      </w:r>
+      <w:r>
+        <w:t>/</w:t>
+      </w:r>
+    </w:p>
+    <w:p>
+      <w:pPr>
+        <w:pStyle w:val="Code"/>
+      </w:pPr>
+      <w:r>
+        <w:t xml:space="preserve">    </w:t>
+      </w:r>
+      <w:r>
+        <w:t>app</w:t>
+      </w:r>
+      <w:r>
+        <w:t>/</w:t>
+      </w:r>
+    </w:p>
+    <w:p>
+      <w:pPr>
+        <w:pStyle w:val="Code"/>
+      </w:pPr>
+      <w:r>
+        <w:t xml:space="preserve">        </w:t>
+      </w:r>
+      <w:r>
+        <w:t>migrations/</w:t>
+      </w:r>
+    </w:p>
+    <w:p>
+      <w:pPr>
+        <w:pStyle w:val="Code"/>
+      </w:pPr>
+      <w:r>
+        <w:t xml:space="preserve">        </w:t>
+      </w:r>
+      <w:r>
+        <w:t>__init__.py</w:t>
+      </w:r>
+    </w:p>
+    <w:p>
+      <w:pPr>
+        <w:pStyle w:val="Code"/>
+      </w:pPr>
+      <w:r>
+        <w:t xml:space="preserve">        admin.py</w:t>
+      </w:r>
+    </w:p>
+    <w:p>
+      <w:pPr>
+        <w:pStyle w:val="Code"/>
+      </w:pPr>
+      <w:r>
+        <w:t xml:space="preserve">        apps.py</w:t>
+      </w:r>
+    </w:p>
+    <w:p>
+      <w:pPr>
+        <w:pStyle w:val="Code"/>
+      </w:pPr>
+      <w:r>
+        <w:t xml:space="preserve">        models.py</w:t>
+      </w:r>
+    </w:p>
+    <w:p>
+      <w:pPr>
+        <w:pStyle w:val="Code"/>
+      </w:pPr>
+      <w:r>
+        <w:t xml:space="preserve">        tests.py</w:t>
+      </w:r>
+    </w:p>
+    <w:p>
+      <w:pPr>
+        <w:pStyle w:val="Code"/>
+        <w:rPr>
+          <w:rtl/>
+        </w:rPr>
+      </w:pPr>
+      <w:r>
+        <w:t xml:space="preserve">        views.py</w:t>
+      </w:r>
+    </w:p>
+    <w:p>
+      <w:pPr>
+        <w:rPr>
+          <w:rtl/>
+        </w:rPr>
+      </w:pPr>
+      <w:r>
+        <w:rPr>
+          <w:rFonts w:hint="cs"/>
+          <w:rtl/>
+        </w:rPr>
+        <w:t>از جمله بخش‌های جدید می‌توان به</w:t>
+      </w:r>
+      <w:r>
+        <w:rPr>
+          <w:rFonts w:hint="cs"/>
+          <w:rtl/>
+        </w:rPr>
+        <w:t xml:space="preserve"> موارد زیر اشاره کرد:</w:t>
+      </w:r>
+      <w:r>
+        <w:rPr>
+          <w:rFonts w:hint="cs"/>
+          <w:rtl/>
+        </w:rPr>
+        <w:t xml:space="preserve"> دایرکتوری </w:t>
+      </w:r>
+      <w:r>
+        <w:t>migrations</w:t>
+      </w:r>
+      <w:r>
+        <w:rPr>
+          <w:rFonts w:hint="cs"/>
+          <w:rtl/>
+        </w:rPr>
+        <w:t xml:space="preserve"> اشاره کرد، که در آن فایل مربوط به تغییراتی که در پایگاه‌داده اعمال کرده‌ایم قرار می‌گیرد. </w:t>
+      </w:r>
+      <w:r>
+        <w:rPr>
+          <w:rFonts w:hint="cs"/>
+          <w:rtl/>
+        </w:rPr>
+        <w:t>فایل</w:t>
+      </w:r>
+    </w:p>
+    <w:p>
+      <w:pPr>
+        <w:pStyle w:val="bullet"/>
+        <w:bidi/>
+      </w:pPr>
+      <w:r>
+        <w:rPr>
+          <w:rFonts w:hint="cs"/>
+          <w:rtl/>
+        </w:rPr>
+        <w:t xml:space="preserve">دایرکتوری </w:t>
+      </w:r>
+      <w:r>
+        <w:t>migrations</w:t>
+      </w:r>
+      <w:r>
+        <w:rPr>
+          <w:rFonts w:hint="cs"/>
+          <w:rtl/>
+        </w:rPr>
+        <w:t xml:space="preserve">: محل ذخیره </w:t>
+      </w:r>
+      <w:r>
+        <w:rPr>
+          <w:rFonts w:hint="cs"/>
+          <w:rtl/>
+        </w:rPr>
+        <w:t>فایل</w:t>
+      </w:r>
+      <w:r>
+        <w:rPr>
+          <w:rFonts w:hint="cs"/>
+          <w:rtl/>
+        </w:rPr>
+        <w:t>‌های</w:t>
+      </w:r>
+      <w:r>
+        <w:rPr>
+          <w:rFonts w:hint="cs"/>
+          <w:rtl/>
+        </w:rPr>
+        <w:t xml:space="preserve"> مربوط به تغییرات</w:t>
+      </w:r>
+      <w:r>
+        <w:rPr>
+          <w:rFonts w:hint="cs"/>
+          <w:rtl/>
+        </w:rPr>
+        <w:t xml:space="preserve"> اعمال شده</w:t>
+      </w:r>
+      <w:r>
+        <w:rPr>
+          <w:rFonts w:hint="cs"/>
+          <w:rtl/>
+        </w:rPr>
+        <w:t xml:space="preserve"> در پایگا</w:t>
+      </w:r>
+      <w:r>
+        <w:rPr>
+          <w:rFonts w:hint="cs"/>
+          <w:rtl/>
+        </w:rPr>
+        <w:t xml:space="preserve">ه </w:t>
+      </w:r>
+      <w:r>
+        <w:rPr>
+          <w:rFonts w:hint="cs"/>
+          <w:rtl/>
+        </w:rPr>
+        <w:t>‌داده</w:t>
+      </w:r>
+    </w:p>
+    <w:p>
+      <w:pPr>
+        <w:pStyle w:val="bullet"/>
+        <w:bidi/>
+      </w:pPr>
+      <w:r>
+        <w:t>admin.py</w:t>
+      </w:r>
+      <w:r>
+        <w:rPr>
+          <w:rFonts w:hint="cs"/>
+          <w:rtl/>
+        </w:rPr>
+        <w:t>: تنظمیات و پیکربندی مربوط به سایت ادمین</w:t>
+      </w:r>
+    </w:p>
+    <w:p>
+      <w:pPr>
+        <w:pStyle w:val="bullet"/>
+        <w:bidi/>
+      </w:pPr>
+      <w:r>
+        <w:t>models.py</w:t>
+      </w:r>
+      <w:r>
+        <w:rPr>
+          <w:rFonts w:hint="cs"/>
+          <w:rtl/>
+        </w:rPr>
+        <w:t>: جایی که مدل‌ها در آن تعریف می‌شوند</w:t>
+      </w:r>
+    </w:p>
+    <w:p>
+      <w:pPr>
+        <w:pStyle w:val="bullet"/>
+        <w:bidi/>
+      </w:pPr>
+      <w:r>
+        <w:t>views.py</w:t>
+      </w:r>
+      <w:r>
+        <w:rPr>
+          <w:rFonts w:hint="cs"/>
+          <w:rtl/>
+        </w:rPr>
+        <w:t>: جایی که ویو‌ها نوشته می‌شوند</w:t>
+      </w:r>
+    </w:p>
+    <w:p>
+      <w:pPr>
+        <w:pStyle w:val="Heading2"/>
+        <w:rPr>
+          <w:rtl/>
+        </w:rPr>
+      </w:pPr>
+      <w:r>
+        <w:rPr>
+          <w:rFonts w:hint="cs"/>
+          <w:rtl/>
+        </w:rPr>
+        <w:lastRenderedPageBreak/>
+        <w:t>ثبت کردن اپ در پروژه</w:t>
+      </w:r>
+    </w:p>
+    <w:p>
+      <w:pPr>
+        <w:pStyle w:val="NewParagraph"/>
+        <w:rPr>
+          <w:rtl/>
+        </w:rPr>
+      </w:pPr>
+      <w:r>
+        <w:rPr>
+          <w:rtl/>
+        </w:rPr>
+        <w:t>اکنون که برنامه ا</w:t>
+      </w:r>
+      <w:r>
+        <w:rPr>
+          <w:rFonts w:hint="cs"/>
+          <w:rtl/>
+        </w:rPr>
+        <w:t>ی</w:t>
+      </w:r>
+      <w:r>
+        <w:rPr>
+          <w:rFonts w:hint="eastAsia"/>
+          <w:rtl/>
+        </w:rPr>
+        <w:t>جاد</w:t>
+      </w:r>
+      <w:r>
+        <w:rPr>
+          <w:rtl/>
+        </w:rPr>
+        <w:t xml:space="preserve"> شده است، با</w:t>
+      </w:r>
+      <w:r>
+        <w:rPr>
+          <w:rFonts w:hint="cs"/>
+          <w:rtl/>
+        </w:rPr>
+        <w:t>ی</w:t>
+      </w:r>
+      <w:r>
+        <w:rPr>
+          <w:rFonts w:hint="eastAsia"/>
+          <w:rtl/>
+        </w:rPr>
+        <w:t>د</w:t>
+      </w:r>
+      <w:r>
+        <w:rPr>
+          <w:rtl/>
+        </w:rPr>
+        <w:t xml:space="preserve"> آن را در پروژه ثبت کن</w:t>
+      </w:r>
+      <w:r>
+        <w:rPr>
+          <w:rFonts w:hint="cs"/>
+          <w:rtl/>
+        </w:rPr>
+        <w:t>ی</w:t>
+      </w:r>
+      <w:r>
+        <w:rPr>
+          <w:rFonts w:hint="eastAsia"/>
+          <w:rtl/>
+        </w:rPr>
+        <w:t>م</w:t>
+      </w:r>
+      <w:r>
+        <w:rPr>
+          <w:rtl/>
+        </w:rPr>
+        <w:t xml:space="preserve"> تا در هنگام اجرا</w:t>
+      </w:r>
+      <w:r>
+        <w:rPr>
+          <w:rFonts w:hint="cs"/>
+          <w:rtl/>
+        </w:rPr>
+        <w:t>ی</w:t>
+      </w:r>
+      <w:r>
+        <w:rPr>
+          <w:rtl/>
+        </w:rPr>
+        <w:t xml:space="preserve"> هر ابزار</w:t>
+      </w:r>
+      <w:r>
+        <w:rPr>
+          <w:rFonts w:hint="cs"/>
+          <w:rtl/>
+        </w:rPr>
+        <w:t>ی</w:t>
+      </w:r>
+      <w:r>
+        <w:rPr>
+          <w:rtl/>
+        </w:rPr>
+        <w:t xml:space="preserve"> (مثلاً اضافه کردن مدل</w:t>
+      </w:r>
+      <w:r>
+        <w:rPr>
+          <w:rFonts w:hint="cs"/>
+          <w:rtl/>
+        </w:rPr>
+        <w:t>‌</w:t>
+      </w:r>
+      <w:r>
+        <w:rPr>
+          <w:rtl/>
+        </w:rPr>
+        <w:t>ها به پا</w:t>
+      </w:r>
+      <w:r>
+        <w:rPr>
+          <w:rFonts w:hint="cs"/>
+          <w:rtl/>
+        </w:rPr>
+        <w:t>ی</w:t>
+      </w:r>
+      <w:r>
+        <w:rPr>
+          <w:rFonts w:hint="eastAsia"/>
+          <w:rtl/>
+        </w:rPr>
+        <w:t>گاه</w:t>
+      </w:r>
+      <w:r>
+        <w:rPr>
+          <w:rtl/>
+        </w:rPr>
+        <w:t xml:space="preserve"> داده) </w:t>
+      </w:r>
+      <w:r>
+        <w:rPr>
+          <w:rFonts w:hint="cs"/>
+          <w:rtl/>
+        </w:rPr>
+        <w:t>در دسترس باشد</w:t>
+      </w:r>
+      <w:r>
+        <w:rPr>
+          <w:rtl/>
+        </w:rPr>
+        <w:t xml:space="preserve">. </w:t>
+      </w:r>
+      <w:r>
+        <w:rPr>
+          <w:rFonts w:hint="cs"/>
+          <w:rtl/>
+        </w:rPr>
+        <w:t>اپ‌ها</w:t>
+      </w:r>
+      <w:r>
+        <w:rPr>
+          <w:rtl/>
+        </w:rPr>
+        <w:t xml:space="preserve"> با افزودن آ</w:t>
+      </w:r>
+      <w:r>
+        <w:rPr>
+          <w:rFonts w:hint="cs"/>
+          <w:rtl/>
+        </w:rPr>
+        <w:t>ن‌</w:t>
+      </w:r>
+      <w:r>
+        <w:rPr>
+          <w:rtl/>
+        </w:rPr>
+        <w:t>ها به ل</w:t>
+      </w:r>
+      <w:r>
+        <w:rPr>
+          <w:rFonts w:hint="cs"/>
+          <w:rtl/>
+        </w:rPr>
+        <w:t>ی</w:t>
+      </w:r>
+      <w:r>
+        <w:rPr>
+          <w:rFonts w:hint="eastAsia"/>
+          <w:rtl/>
+        </w:rPr>
+        <w:t>ست</w:t>
+      </w:r>
+      <w:r>
+        <w:rPr>
+          <w:rtl/>
+        </w:rPr>
+        <w:t xml:space="preserve"> </w:t>
+      </w:r>
+      <w:r>
+        <w:t>INSTALLED_APPS</w:t>
+      </w:r>
+      <w:r>
+        <w:rPr>
+          <w:rtl/>
+        </w:rPr>
+        <w:t xml:space="preserve"> در تنظ</w:t>
+      </w:r>
+      <w:r>
+        <w:rPr>
+          <w:rFonts w:hint="cs"/>
+          <w:rtl/>
+        </w:rPr>
+        <w:t>ی</w:t>
+      </w:r>
+      <w:r>
+        <w:rPr>
+          <w:rFonts w:hint="eastAsia"/>
+          <w:rtl/>
+        </w:rPr>
+        <w:t>مات</w:t>
+      </w:r>
+      <w:r>
+        <w:rPr>
+          <w:rtl/>
+        </w:rPr>
+        <w:t xml:space="preserve"> پروژه ثبت م</w:t>
+      </w:r>
+      <w:r>
+        <w:rPr>
+          <w:rFonts w:hint="cs"/>
+          <w:rtl/>
+        </w:rPr>
+        <w:t>ی</w:t>
+      </w:r>
+      <w:r>
+        <w:rPr>
+          <w:rFonts w:hint="cs"/>
+          <w:rtl/>
+        </w:rPr>
+        <w:t>‌</w:t>
+      </w:r>
+      <w:r>
+        <w:rPr>
+          <w:rtl/>
+        </w:rPr>
+        <w:t>شوند.</w:t>
+      </w:r>
+    </w:p>
+    <w:p>
+      <w:pPr>
+        <w:pStyle w:val="NewParagraph"/>
+        <w:rPr>
+          <w:rtl/>
+        </w:rPr>
+      </w:pPr>
+      <w:r>
+        <w:rPr>
+          <w:rFonts w:hint="cs"/>
+          <w:rtl/>
+        </w:rPr>
+        <w:t xml:space="preserve">برای این کار فایل </w:t>
+      </w:r>
+      <w:r>
+        <w:t>bookshop/settings.py</w:t>
+      </w:r>
+      <w:r>
+        <w:rPr>
+          <w:rFonts w:hint="cs"/>
+          <w:rtl/>
+        </w:rPr>
+        <w:t xml:space="preserve"> را باز کرده، لسیت </w:t>
+      </w:r>
+      <w:r>
+        <w:t>INSTALLED_APP</w:t>
+      </w:r>
+      <w:r>
+        <w:rPr>
+          <w:rFonts w:hint="cs"/>
+          <w:rtl/>
+        </w:rPr>
+        <w:t xml:space="preserve"> را یافته و نام اپ را درون آن قرار دهید. وضعیت این لیست حالا باید شبیه به حالت زیر باشد:</w:t>
+      </w:r>
+    </w:p>
+    <w:p>
+      <w:pPr>
+        <w:pStyle w:val="Code"/>
+      </w:pPr>
+      <w:r>
+        <w:t>INSTALLED_APPS = [</w:t>
+      </w:r>
+    </w:p>
+    <w:p>
+      <w:pPr>
+        <w:pStyle w:val="Code"/>
+      </w:pPr>
+      <w:r>
+        <w:t xml:space="preserve">    '</w:t>
+      </w:r>
+      <w:proofErr w:type="spellStart"/>
+      <w:r>
+        <w:t>django.contrib.admin</w:t>
+      </w:r>
+      <w:proofErr w:type="spellEnd"/>
+      <w:r>
+        <w:t>',</w:t>
+      </w:r>
+    </w:p>
+    <w:p>
+      <w:pPr>
+        <w:pStyle w:val="Code"/>
+      </w:pPr>
+      <w:r>
+        <w:t xml:space="preserve">    '</w:t>
+      </w:r>
+      <w:proofErr w:type="spellStart"/>
+      <w:r>
+        <w:t>django.contrib.auth</w:t>
+      </w:r>
+      <w:proofErr w:type="spellEnd"/>
+      <w:r>
+        <w:t>',</w:t>
+      </w:r>
+    </w:p>
+    <w:p>
+      <w:pPr>
+        <w:pStyle w:val="Code"/>
+      </w:pPr>
+      <w:r>
+        <w:t xml:space="preserve">    . . .</w:t>
+      </w:r>
+    </w:p>
+    <w:p>
+      <w:pPr>
+        <w:pStyle w:val="Code"/>
+        <w:rPr>
+          <w:rtl/>
+        </w:rPr>
+      </w:pPr>
+      <w:r>
+        <w:t xml:space="preserve">    app,</w:t>
+      </w:r>
+    </w:p>
+    <w:p>
+      <w:pPr>
+        <w:pStyle w:val="Code"/>
+        <w:rPr>
+          <w:rFonts w:hint="cs"/>
+          <w:rtl/>
+        </w:rPr>
+      </w:pPr>
+      <w:r>
+        <w:t>]</w:t>
+      </w:r>
+    </w:p>
+    <w:p>
+      <w:pPr>
+        <w:pStyle w:val="Heading2"/>
+        <w:rPr>
+          <w:rtl/>
+        </w:rPr>
+      </w:pPr>
+      <w:r>
+        <w:rPr>
+          <w:rFonts w:hint="cs"/>
+          <w:rtl/>
+        </w:rPr>
+        <w:t xml:space="preserve">تنظیم </w:t>
+      </w:r>
+      <w:r>
+        <w:t>URL</w:t>
+      </w:r>
+      <w:r>
+        <w:rPr>
+          <w:rFonts w:hint="cs"/>
+          <w:rtl/>
+        </w:rPr>
+        <w:t>ها</w:t>
+      </w:r>
+    </w:p>
+    <w:p>
+      <w:pPr>
+        <w:ind w:firstLine="289"/>
+        <w:rPr>
+          <w:rtl/>
+        </w:rPr>
+      </w:pPr>
+      <w:r>
+        <w:rPr>
+          <w:rFonts w:hint="cs"/>
+          <w:rtl/>
+        </w:rPr>
+        <w:t xml:space="preserve">پس از ایجاد اپ، باید آدرس فایل </w:t>
+      </w:r>
+      <w:r>
+        <w:t>urls.py</w:t>
+      </w:r>
+      <w:r>
+        <w:rPr>
+          <w:rFonts w:hint="cs"/>
+          <w:rtl/>
+        </w:rPr>
+        <w:t xml:space="preserve"> آن را درون فایل </w:t>
+      </w:r>
+      <w:r>
+        <w:t>bookShop/urls.py</w:t>
+      </w:r>
+      <w:r>
+        <w:rPr>
+          <w:rFonts w:hint="cs"/>
+          <w:rtl/>
+        </w:rPr>
+        <w:t xml:space="preserve"> قرار داد تا بتوان به آدرس‌های درون آن نیز دسترسی داشت. برای این کار ابتدا باید ماژول </w:t>
+      </w:r>
+      <w:r>
+        <w:t>include</w:t>
+      </w:r>
+      <w:r>
+        <w:rPr>
+          <w:rFonts w:hint="cs"/>
+          <w:rtl/>
+        </w:rPr>
+        <w:t xml:space="preserve"> را اضافه کرد و سپس با استفاده از آن، آدرس‌ها را وارد نمود:</w:t>
+      </w:r>
+    </w:p>
+    <w:p>
+      <w:pPr>
+        <w:pStyle w:val="Code"/>
+      </w:pPr>
+      <w:r>
+        <w:t xml:space="preserve">from </w:t>
+      </w:r>
+      <w:proofErr w:type="spellStart"/>
+      <w:r>
+        <w:t>django.urls</w:t>
+      </w:r>
+      <w:proofErr w:type="spellEnd"/>
+      <w:r>
+        <w:t xml:space="preserve"> import include</w:t>
+      </w:r>
+    </w:p>
+    <w:p>
+      <w:pPr>
+        <w:pStyle w:val="Code"/>
+      </w:pPr>
+      <w:proofErr w:type="spellStart"/>
+      <w:r>
+        <w:t>urlpatterns</w:t>
+      </w:r>
+      <w:proofErr w:type="spellEnd"/>
+      <w:r>
+        <w:t xml:space="preserve"> = [</w:t>
+      </w:r>
+    </w:p>
+    <w:p>
+      <w:pPr>
+        <w:pStyle w:val="Code"/>
+      </w:pPr>
+      <w:r>
+        <w:t xml:space="preserve">    . . .</w:t>
+      </w:r>
+    </w:p>
+    <w:p>
+      <w:pPr>
+        <w:pStyle w:val="Code"/>
+      </w:pPr>
+      <w:r>
+        <w:t xml:space="preserve">    path('</w:t>
+      </w:r>
+      <w:r>
+        <w:t>app</w:t>
+      </w:r>
+      <w:r>
+        <w:t>/', include('</w:t>
+      </w:r>
+      <w:proofErr w:type="spellStart"/>
+      <w:r>
+        <w:t>app</w:t>
+      </w:r>
+      <w:r>
+        <w:t>.urls</w:t>
+      </w:r>
+      <w:proofErr w:type="spellEnd"/>
+      <w:r>
+        <w:t>')),</w:t>
+      </w:r>
+    </w:p>
+    <w:p>
+      <w:pPr>
+        <w:pStyle w:val="Code"/>
+        <w:rPr>
+          <w:rtl/>
+        </w:rPr>
+      </w:pPr>
+      <w:r>
+        <w:t>]</w:t>
+      </w:r>
+    </w:p>
+    <w:p>
+      <w:pPr>
+        <w:pStyle w:val="Heading2"/>
+        <w:rPr>
+          <w:rtl/>
+        </w:rPr>
+      </w:pPr>
+      <w:r>
+        <w:rPr>
+          <w:rFonts w:hint="cs"/>
+          <w:rtl/>
+        </w:rPr>
+        <w:t>ایجاد کردن مدل‌ها</w:t>
+      </w:r>
+    </w:p>
+    <w:p>
+      <w:pPr>
+        <w:pStyle w:val="NewParagraph"/>
+        <w:rPr>
+          <w:rtl/>
+        </w:rPr>
+      </w:pPr>
+      <w:r>
+        <w:rPr>
+          <w:rFonts w:hint="cs"/>
+          <w:rtl/>
+        </w:rPr>
+        <w:t>همان‌طور که گفته شد، مدل‌ها از نوع کلاس هستند و مانند جدول‌های پایگاه داده عمل می‌کنند. هر صفت</w:t>
+      </w:r>
+      <w:r>
+        <w:rPr>
+          <w:rStyle w:val="FootnoteReference"/>
+          <w:rtl/>
+        </w:rPr>
+        <w:footnoteReference w:id="43"/>
+      </w:r>
+      <w:r>
+        <w:rPr>
+          <w:rFonts w:hint="cs"/>
+          <w:rtl/>
+        </w:rPr>
+        <w:t xml:space="preserve"> از این کلاس حکم ک ستون از جدول را دارد و هر شیء ایجاد شده از این کلاس، یک رکورد یا ردیف در پایگاه داده به شما می‌رود.</w:t>
+      </w:r>
+    </w:p>
+    <w:p>
+      <w:pPr>
+        <w:pStyle w:val="NewParagraph"/>
+        <w:rPr>
+          <w:rtl/>
+        </w:rPr>
+      </w:pPr>
+      <w:r>
+        <w:rPr>
+          <w:rFonts w:hint="cs"/>
+          <w:rtl/>
+        </w:rPr>
+        <w:t>در این پروژه شش مدل نیاز است:</w:t>
+      </w:r>
+    </w:p>
+    <w:p>
+      <w:pPr>
+        <w:pStyle w:val="bullet"/>
+        <w:bidi/>
+      </w:pPr>
+      <w:r>
+        <w:rPr>
+          <w:b/>
+          <w:bCs/>
+        </w:rPr>
+        <w:t>Book</w:t>
+      </w:r>
+      <w:r>
+        <w:rPr>
+          <w:rFonts w:hint="cs"/>
+          <w:b/>
+          <w:bCs/>
+          <w:rtl/>
+        </w:rPr>
+        <w:t>:</w:t>
+      </w:r>
+      <w:r>
+        <w:rPr>
+          <w:rFonts w:hint="cs"/>
+          <w:rtl/>
+        </w:rPr>
+        <w:t xml:space="preserve"> </w:t>
+      </w:r>
+      <w:r>
+        <w:rPr>
+          <w:rFonts w:hint="cs"/>
+          <w:rtl/>
+        </w:rPr>
+        <w:t xml:space="preserve">مدل مربوط به هر ک از کتاب‌های موجود در سایت است. دارای صفت‌هایی از جمله عنوان کتاب، قیمت و تصویر جلد می‌باشد، صفت نویسنده را دارد که یک کلید خارجی از جدول </w:t>
+      </w:r>
+      <w:r>
+        <w:t>Author</w:t>
+      </w:r>
+      <w:r>
+        <w:rPr>
+          <w:rFonts w:hint="cs"/>
+          <w:rtl/>
+        </w:rPr>
+        <w:t xml:space="preserve"> به حساب می‌آید و همچنین صفت ژانر یا دسته را دارد که یک ارتباط چند به چند به جدول </w:t>
+      </w:r>
+      <w:r>
+        <w:t>Genre</w:t>
+      </w:r>
+      <w:r>
+        <w:rPr>
+          <w:rFonts w:hint="cs"/>
+          <w:rtl/>
+        </w:rPr>
+        <w:t xml:space="preserve"> است،‌ زیرا یک کتاب می‌تواند چند ژانر داشته و یک ژانر نیز می‌تواند مطعلق به چندین کتاب باشد.</w:t>
+      </w:r>
+    </w:p>
+    <w:p>
+      <w:pPr>
+        <w:pStyle w:val="bullet"/>
+        <w:bidi/>
+        <w:rPr>
+          <w:b/>
+          <w:bCs/>
+        </w:rPr>
+      </w:pPr>
+      <w:r>
+        <w:rPr>
+          <w:b/>
+          <w:bCs/>
+        </w:rPr>
+        <w:lastRenderedPageBreak/>
+        <w:t>Author</w:t>
+      </w:r>
+      <w:r>
+        <w:rPr>
+          <w:rFonts w:hint="cs"/>
+          <w:b/>
+          <w:bCs/>
+          <w:rtl/>
+        </w:rPr>
+        <w:t>:</w:t>
+      </w:r>
+      <w:r>
+        <w:rPr>
+          <w:rFonts w:hint="cs"/>
+          <w:b/>
+          <w:bCs/>
+          <w:rtl/>
+        </w:rPr>
+        <w:t xml:space="preserve"> </w:t>
+      </w:r>
+      <w:r>
+        <w:rPr>
+          <w:rFonts w:hint="cs"/>
+          <w:rtl/>
+        </w:rPr>
+        <w:t xml:space="preserve">مدل نویسنده دارای صفت‌های نام، تاریخ تولد و فوت، </w:t>
+      </w:r>
+      <w:r>
+        <w:rPr>
+          <w:rtl/>
+        </w:rPr>
+        <w:t>زندگ</w:t>
+      </w:r>
+      <w:r>
+        <w:rPr>
+          <w:rFonts w:hint="cs"/>
+          <w:rtl/>
+        </w:rPr>
+        <w:t>ی</w:t>
+      </w:r>
+      <w:r>
+        <w:rPr>
+          <w:rFonts w:hint="eastAsia"/>
+          <w:rtl/>
+        </w:rPr>
+        <w:t>نامه</w:t>
+      </w:r>
+      <w:r>
+        <w:rPr>
+          <w:rFonts w:hint="eastAsia"/>
+        </w:rPr>
+        <w:t>‌</w:t>
+      </w:r>
+      <w:r>
+        <w:rPr>
+          <w:rFonts w:hint="cs"/>
+          <w:rtl/>
+        </w:rPr>
+        <w:t xml:space="preserve">ای مختصر و تصویری از شخص می‌باشد. هر شیء از این مدل می‌تواند به عنوان صفت </w:t>
+      </w:r>
+      <w:r>
+        <w:t>author</w:t>
+      </w:r>
+      <w:r>
+        <w:rPr>
+          <w:rFonts w:hint="cs"/>
+          <w:rtl/>
+        </w:rPr>
+        <w:t xml:space="preserve"> درون مدل </w:t>
+      </w:r>
+      <w:r>
+        <w:t>Book</w:t>
+      </w:r>
+      <w:r>
+        <w:rPr>
+          <w:rFonts w:hint="cs"/>
+          <w:rtl/>
+        </w:rPr>
+        <w:t xml:space="preserve"> به کار رود.</w:t>
+      </w:r>
+    </w:p>
+    <w:p>
+      <w:pPr>
+        <w:pStyle w:val="bullet"/>
+        <w:bidi/>
+        <w:rPr>
+          <w:b/>
+          <w:bCs/>
+        </w:rPr>
+      </w:pPr>
+      <w:r>
+        <w:rPr>
+          <w:b/>
+          <w:bCs/>
+        </w:rPr>
+        <w:t>Genre</w:t>
+      </w:r>
+      <w:r>
+        <w:rPr>
+          <w:rFonts w:hint="cs"/>
+          <w:b/>
+          <w:bCs/>
+          <w:rtl/>
+        </w:rPr>
+        <w:t xml:space="preserve">: </w:t>
+      </w:r>
+      <w:r>
+        <w:rPr>
+          <w:rFonts w:hint="cs"/>
+          <w:rtl/>
+        </w:rPr>
+        <w:t xml:space="preserve">مدل ژانر فقط دارای صفت نام می‌باشد که بیان‌گر نام آن ژانر است. </w:t>
+      </w:r>
+      <w:r>
+        <w:rPr>
+          <w:rFonts w:hint="cs"/>
+          <w:rtl/>
+        </w:rPr>
+        <w:t xml:space="preserve">هر شیء از این مدل می‌تواند به عنوان صفت </w:t>
+      </w:r>
+      <w:r>
+        <w:t>genre</w:t>
+      </w:r>
+      <w:r>
+        <w:rPr>
+          <w:rFonts w:hint="cs"/>
+          <w:rtl/>
+        </w:rPr>
+        <w:t xml:space="preserve"> درون مدل </w:t>
+      </w:r>
+      <w:r>
+        <w:t>Book</w:t>
+      </w:r>
+      <w:r>
+        <w:rPr>
+          <w:rFonts w:hint="cs"/>
+          <w:rtl/>
+        </w:rPr>
+        <w:t xml:space="preserve"> به کار رود.</w:t>
+      </w:r>
+    </w:p>
+    <w:p>
+      <w:pPr>
+        <w:pStyle w:val="bullet"/>
+        <w:bidi/>
+        <w:rPr>
+          <w:b/>
+          <w:bCs/>
+        </w:rPr>
+      </w:pPr>
+      <w:proofErr w:type="spellStart"/>
+      <w:r>
+        <w:rPr>
+          <w:b/>
+          <w:bCs/>
+        </w:rPr>
+        <w:t>ShoppingCart</w:t>
+      </w:r>
+      <w:proofErr w:type="spellEnd"/>
+      <w:r>
+        <w:rPr>
+          <w:rFonts w:hint="cs"/>
+          <w:b/>
+          <w:bCs/>
+          <w:rtl/>
+        </w:rPr>
+        <w:t xml:space="preserve">: </w:t>
+      </w:r>
+      <w:r>
+        <w:rPr>
+          <w:rFonts w:hint="cs"/>
+          <w:rtl/>
+        </w:rPr>
+        <w:t>این مدل</w:t>
+      </w:r>
+      <w:r>
+        <w:rPr>
+          <w:rFonts w:hint="cs"/>
+          <w:b/>
+          <w:bCs/>
+          <w:rtl/>
+        </w:rPr>
+        <w:t xml:space="preserve"> </w:t>
+      </w:r>
+      <w:r>
+        <w:rPr>
+          <w:rFonts w:hint="cs"/>
+          <w:rtl/>
+        </w:rPr>
+        <w:t xml:space="preserve">دارای صفت کاربر که کلید خارجی به جدول </w:t>
+      </w:r>
+      <w:r>
+        <w:t>User</w:t>
+      </w:r>
+      <w:r>
+        <w:rPr>
+          <w:rFonts w:hint="cs"/>
+          <w:rtl/>
+        </w:rPr>
+        <w:t xml:space="preserve"> می‌باشد که به صورت خودکار توسط جنگو ایجاد شده است</w:t>
+      </w:r>
+      <w:r>
+        <w:rPr>
+          <w:rFonts w:hint="cs"/>
+          <w:rtl/>
+        </w:rPr>
+        <w:t xml:space="preserve"> و همچنن صفت کتاب‌ها که مجموعه از کل کتاب‌های موجود در هر سبد خرید می‌باشد، این صفت از نوع ارتباط چند به چند است. هر کاربر یک شیء در این مدل دارد که کتاب‌هایش در صفت </w:t>
+      </w:r>
+      <w:r>
+        <w:rPr>
+          <w:rFonts w:hint="cs"/>
+          <w:rtl/>
+        </w:rPr>
+        <w:t>کتاب‌ها</w:t>
+      </w:r>
+      <w:r>
+        <w:rPr>
+          <w:rFonts w:hint="cs"/>
+          <w:rtl/>
+        </w:rPr>
+        <w:t xml:space="preserve"> ذخیره می‌شوند.</w:t>
+      </w:r>
+    </w:p>
+    <w:p>
+      <w:pPr>
+        <w:pStyle w:val="bullet"/>
+        <w:bidi/>
+        <w:rPr>
+          <w:b/>
+          <w:bCs/>
+        </w:rPr>
+      </w:pPr>
+      <w:r>
+        <w:rPr>
+          <w:b/>
+          <w:bCs/>
+        </w:rPr>
+        <w:t>Comment</w:t>
+      </w:r>
+      <w:r>
+        <w:rPr>
+          <w:rFonts w:hint="cs"/>
+          <w:b/>
+          <w:bCs/>
+          <w:rtl/>
+        </w:rPr>
+        <w:t xml:space="preserve">: </w:t>
+      </w:r>
+      <w:r>
+        <w:rPr>
+          <w:rFonts w:hint="cs"/>
+          <w:rtl/>
+        </w:rPr>
+        <w:t>این مدل دارای صفت‌های امتیاز، توصیه کردن ، متن پیام و تاریخ می‌باشد. همچنین دو صفت به صورت کلید خارجی یکی برای کاربر و دیگری برای کتاب دارد. بنابراین هر شیء از این مدل یک نظر</w:t>
+      </w:r>
+      <w:r>
+        <w:rPr>
+          <w:rStyle w:val="FootnoteReference"/>
+          <w:rtl/>
+        </w:rPr>
+        <w:footnoteReference w:id="44"/>
+      </w:r>
+      <w:r>
+        <w:rPr>
+          <w:rFonts w:hint="cs"/>
+          <w:rtl/>
+        </w:rPr>
+        <w:t xml:space="preserve"> ثبت شده توسط کاربر مشخص برای کتاب مشخصی است. این مدل همچنین دارای دو صفت از نوع لیست می‌باشد که درون یکی، امتیازهای قابل قبول برای صفت امتیاز و درون دیگری حالت‌های مختلف توصیه کردن برای صفت مربوطه است.</w:t>
+      </w:r>
+    </w:p>
+    <w:p>
+      <w:pPr>
+        <w:pStyle w:val="bullet"/>
+        <w:bidi/>
+        <w:rPr>
+          <w:b/>
+          <w:bCs/>
+        </w:rPr>
+      </w:pPr>
+      <w:r>
+        <w:rPr>
+          <w:b/>
+          <w:bCs/>
+        </w:rPr>
+        <w:t>Contact</w:t>
+      </w:r>
+      <w:r>
+        <w:rPr>
+          <w:rFonts w:hint="cs"/>
+          <w:b/>
+          <w:bCs/>
+          <w:rtl/>
+        </w:rPr>
+        <w:t xml:space="preserve">: </w:t>
+      </w:r>
+      <w:r>
+        <w:rPr>
+          <w:rFonts w:hint="cs"/>
+          <w:rtl/>
+        </w:rPr>
+        <w:t>این مدل مربوط به فرم تماس با ما می‌باشد که در آن اطلاعات تماس گیرنده و پیام آن ذخیره می‌شود.</w:t>
+      </w:r>
+    </w:p>
+    <w:p>
+      <w:pPr>
+        <w:rPr>
+          <w:rtl/>
+        </w:rPr>
+      </w:pPr>
+      <w:r>
+        <w:rPr>
+          <w:rFonts w:hint="cs"/>
+          <w:rtl/>
+        </w:rPr>
+        <w:t>دو متد</w:t>
+      </w:r>
+      <w:r>
+        <w:rPr>
+          <w:rStyle w:val="FootnoteReference"/>
+          <w:rtl/>
+        </w:rPr>
+        <w:footnoteReference w:id="45"/>
+      </w:r>
+      <w:r>
+        <w:rPr>
+          <w:rFonts w:hint="cs"/>
+          <w:rtl/>
+        </w:rPr>
+        <w:t xml:space="preserve"> رایج برای مدل‌ها در زیر تعریف شده:</w:t>
+      </w:r>
+    </w:p>
+    <w:p>
+      <w:pPr>
+        <w:pStyle w:val="bullet"/>
+        <w:bidi/>
+      </w:pPr>
+      <w:r>
+        <w:rPr>
+          <w:b/>
+          <w:bCs/>
+          <w:rtl/>
+        </w:rPr>
+        <w:t>__</w:t>
+      </w:r>
+      <w:r>
+        <w:rPr>
+          <w:b/>
+          <w:bCs/>
+        </w:rPr>
+        <w:t>str</w:t>
+      </w:r>
+      <w:r>
+        <w:rPr>
+          <w:b/>
+          <w:bCs/>
+          <w:rtl/>
+        </w:rPr>
+        <w:t>__</w:t>
+      </w:r>
+      <w:r>
+        <w:rPr>
+          <w:rFonts w:hint="cs"/>
+          <w:b/>
+          <w:bCs/>
+          <w:rtl/>
+        </w:rPr>
+        <w:t>:</w:t>
+      </w:r>
+      <w:r>
+        <w:rPr>
+          <w:rFonts w:hint="cs"/>
+          <w:rtl/>
+        </w:rPr>
+        <w:t xml:space="preserve"> وقتی شما یک شیء از هر مدلی را بخواهید چاپ</w:t>
+      </w:r>
+      <w:r>
+        <w:rPr>
+          <w:rStyle w:val="FootnoteReference"/>
+          <w:rtl/>
+        </w:rPr>
+        <w:footnoteReference w:id="46"/>
+      </w:r>
+      <w:r>
+        <w:rPr>
+          <w:rFonts w:hint="cs"/>
+          <w:rtl/>
+        </w:rPr>
+        <w:t xml:space="preserve"> کنید، پایتون به صورت خودکار نوع و یک سری اطلاعات دیگر از آن را برمی‌گرداند، اما کاربردی است تا در چنین شرایطی ک متن دلخواه برگشت داده شود تا اطلاعات بهتری نسبت به همان شیء به توسعه دهنده دهد. این کار در زمان عیب‌یابی</w:t>
+      </w:r>
+      <w:r>
+        <w:rPr>
+          <w:rStyle w:val="FootnoteReference"/>
+          <w:rtl/>
+        </w:rPr>
+        <w:footnoteReference w:id="47"/>
+      </w:r>
+      <w:r>
+        <w:rPr>
+          <w:rFonts w:hint="cs"/>
+          <w:rtl/>
+        </w:rPr>
+        <w:t xml:space="preserve"> کاربرد زیادی دارد. این متد همین کار را می‌کند و می‌تواند یک متن، </w:t>
+      </w:r>
+      <w:r>
+        <w:rPr>
+          <w:rFonts w:hint="cs"/>
+          <w:rtl/>
+        </w:rPr>
+        <w:t>مقدار یکی از صفت‌های شیء یا موارد این چنینی را برگرداند.</w:t>
+      </w:r>
+    </w:p>
+    <w:p>
+      <w:pPr>
+        <w:pStyle w:val="bullet"/>
+        <w:bidi/>
+      </w:pPr>
+      <w:proofErr w:type="spellStart"/>
+      <w:r>
+        <w:rPr>
+          <w:b/>
+          <w:bCs/>
+        </w:rPr>
+        <w:t>get_absolute_url</w:t>
+      </w:r>
+      <w:proofErr w:type="spellEnd"/>
+      <w:r>
+        <w:rPr>
+          <w:rFonts w:hint="cs"/>
+          <w:b/>
+          <w:bCs/>
+          <w:rtl/>
+        </w:rPr>
+        <w:t>:</w:t>
+      </w:r>
+      <w:r>
+        <w:rPr>
+          <w:rFonts w:hint="cs"/>
+          <w:rtl/>
+        </w:rPr>
+        <w:t xml:space="preserve"> فرض کنید لیستی از اشیاء یک کلاس را خروجی گرفته‌اید و حالا می‌خواهید با کلیک روی هر کدام، وارد همان شیء به خصوص شوید، این متد در این جا کاربرد دارد، به این صورت که </w:t>
+      </w:r>
+      <w:r>
+        <w:t>id</w:t>
+      </w:r>
+      <w:r>
+        <w:rPr>
+          <w:rFonts w:hint="cs"/>
+          <w:rtl/>
+        </w:rPr>
+        <w:t xml:space="preserve"> آن شیء را به </w:t>
+      </w:r>
+      <w:r>
+        <w:t>URL</w:t>
+      </w:r>
+      <w:r>
+        <w:rPr>
+          <w:rFonts w:hint="cs"/>
+          <w:rtl/>
+        </w:rPr>
+        <w:t xml:space="preserve"> مربوطه می‌دهد تا صفحه مخصوص همان شیء نشان داده شود.</w:t>
+      </w:r>
+    </w:p>
+    <w:p>
+      <w:pPr>
+        <w:ind w:firstLine="289"/>
+        <w:rPr>
+          <w:rtl/>
+        </w:rPr>
+      </w:pPr>
+      <w:r>
+        <w:rPr>
+          <w:rFonts w:hint="cs"/>
+          <w:rtl/>
+        </w:rPr>
+        <w:t xml:space="preserve">پس از تعریف مدل‌ها، باید آن‌ها را درون پایگاه داده ذخیره کرد. برای این کار، ابتدا </w:t>
+      </w:r>
+      <w:r>
+        <w:rPr>
+          <w:rFonts w:hint="cs"/>
+          <w:rtl/>
+        </w:rPr>
+        <w:t xml:space="preserve">دستور زیر را اجرا کرده تا </w:t>
+      </w:r>
+      <w:r>
+        <w:rPr>
+          <w:rFonts w:hint="cs"/>
+          <w:rtl/>
+        </w:rPr>
+        <w:t xml:space="preserve">تغییرات </w:t>
+      </w:r>
+      <w:r>
+        <w:rPr>
+          <w:rFonts w:hint="cs"/>
+          <w:rtl/>
+        </w:rPr>
+        <w:t>را پیدا کرده و همچنین به دنبال خطاهای مربوط به پایگاه داده بگردد:</w:t>
+      </w:r>
+    </w:p>
+    <w:p>
+      <w:pPr>
+        <w:pStyle w:val="Code"/>
+        <w:rPr>
+          <w:rtl/>
+        </w:rPr>
+      </w:pPr>
+      <w:proofErr w:type="spellStart"/>
+      <w:r>
+        <w:t>py</w:t>
+      </w:r>
+      <w:proofErr w:type="spellEnd"/>
+      <w:r>
+        <w:t xml:space="preserve"> manage.py </w:t>
+      </w:r>
+      <w:proofErr w:type="spellStart"/>
+      <w:r>
+        <w:t>makemigrations</w:t>
+      </w:r>
+      <w:proofErr w:type="spellEnd"/>
+    </w:p>
+    <w:p>
+      <w:pPr>
+        <w:ind w:firstLine="289"/>
+        <w:rPr>
+          <w:rtl/>
+        </w:rPr>
+      </w:pPr>
+      <w:r>
+        <w:rPr>
+          <w:rFonts w:hint="cs"/>
+          <w:rtl/>
+        </w:rPr>
+        <w:lastRenderedPageBreak/>
+        <w:t>سپس با دستور زیر، تغییرات را در پایگاه داده ثبت می‌کنیم:</w:t>
+      </w:r>
+    </w:p>
+    <w:p>
+      <w:pPr>
+        <w:pStyle w:val="Code"/>
+        <w:rPr>
+          <w:rtl/>
+        </w:rPr>
+      </w:pPr>
+      <w:proofErr w:type="spellStart"/>
+      <w:r>
+        <w:t>py</w:t>
+      </w:r>
+      <w:proofErr w:type="spellEnd"/>
+      <w:r>
+        <w:t xml:space="preserve"> manage.py migrate</w:t>
+      </w:r>
+    </w:p>
+    <w:p>
+      <w:pPr>
+        <w:pStyle w:val="Heading2"/>
+        <w:rPr>
+          <w:rtl/>
+        </w:rPr>
+      </w:pPr>
+      <w:r>
+        <w:rPr>
+          <w:rFonts w:hint="cs"/>
+          <w:rtl/>
+        </w:rPr>
+        <w:t>سایت ادمین</w:t>
+      </w:r>
+    </w:p>
+    <w:p>
+      <w:pPr>
+        <w:rPr>
+          <w:rFonts w:hint="cs"/>
+          <w:rtl/>
+        </w:rPr>
+      </w:pPr>
     </w:p>
     <w:p>
       <w:pPr>
@@ -21735,7 +23375,6 @@
       <w:pPr>
         <w:pStyle w:val="FootnoteText"/>
         <w:rPr>
-          <w:rFonts w:hint="cs"/>
           <w:rtl/>
         </w:rPr>
       </w:pPr>
@@ -21758,7 +23397,6 @@
       <w:pPr>
         <w:pStyle w:val="FootnoteText"/>
         <w:rPr>
-          <w:rFonts w:hint="cs"/>
           <w:rtl/>
         </w:rPr>
       </w:pPr>
@@ -21787,7 +23425,6 @@
       <w:pPr>
         <w:pStyle w:val="FootnoteText"/>
         <w:rPr>
-          <w:rFonts w:hint="cs"/>
           <w:rtl/>
         </w:rPr>
       </w:pPr>
@@ -21810,7 +23447,6 @@
       <w:pPr>
         <w:pStyle w:val="FootnoteText"/>
         <w:rPr>
-          <w:rFonts w:hint="cs"/>
           <w:rtl/>
         </w:rPr>
       </w:pPr>
@@ -21830,7 +23466,6 @@
       <w:pPr>
         <w:pStyle w:val="FootnoteText"/>
         <w:rPr>
-          <w:rFonts w:hint="cs"/>
           <w:rtl/>
         </w:rPr>
       </w:pPr>
@@ -21850,7 +23485,6 @@
       <w:pPr>
         <w:pStyle w:val="FootnoteText"/>
         <w:rPr>
-          <w:rFonts w:hint="cs"/>
           <w:rtl/>
         </w:rPr>
       </w:pPr>
@@ -21861,10 +23495,7 @@
         <w:footnoteRef/>
       </w:r>
       <w:r>
-        <w:t xml:space="preserve"> </w:t>
-      </w:r>
-      <w:r>
-        <w:t>import</w:t>
+        <w:t xml:space="preserve"> import</w:t>
       </w:r>
     </w:p>
   </w:footnote>
@@ -21873,7 +23504,6 @@
       <w:pPr>
         <w:pStyle w:val="FootnoteText"/>
         <w:rPr>
-          <w:rFonts w:hint="cs"/>
           <w:rtl/>
         </w:rPr>
       </w:pPr>
@@ -21942,6 +23572,105 @@
       </w:r>
       <w:r>
         <w:t xml:space="preserve"> form</w:t>
+      </w:r>
+    </w:p>
+  </w:footnote>
+  <w:footnote w:id="43">
+    <w:p>
+      <w:pPr>
+        <w:pStyle w:val="FootnoteText"/>
+        <w:rPr>
+          <w:rFonts w:hint="cs"/>
+          <w:rtl/>
+        </w:rPr>
+      </w:pPr>
+      <w:r>
+        <w:rPr>
+          <w:rStyle w:val="FootnoteReference"/>
+        </w:rPr>
+        <w:footnoteRef/>
+      </w:r>
+      <w:r>
+        <w:t xml:space="preserve"> </w:t>
+      </w:r>
+      <w:r>
+        <w:t>property</w:t>
+      </w:r>
+    </w:p>
+  </w:footnote>
+  <w:footnote w:id="44">
+    <w:p>
+      <w:pPr>
+        <w:pStyle w:val="FootnoteText"/>
+        <w:rPr>
+          <w:rFonts w:hint="cs"/>
+          <w:rtl/>
+        </w:rPr>
+      </w:pPr>
+      <w:r>
+        <w:rPr>
+          <w:rStyle w:val="FootnoteReference"/>
+        </w:rPr>
+        <w:footnoteRef/>
+      </w:r>
+      <w:r>
+        <w:t xml:space="preserve"> comment</w:t>
+      </w:r>
+    </w:p>
+  </w:footnote>
+  <w:footnote w:id="45">
+    <w:p>
+      <w:pPr>
+        <w:pStyle w:val="FootnoteText"/>
+        <w:rPr>
+          <w:rFonts w:hint="cs"/>
+          <w:rtl/>
+        </w:rPr>
+      </w:pPr>
+      <w:r>
+        <w:rPr>
+          <w:rStyle w:val="FootnoteReference"/>
+        </w:rPr>
+        <w:footnoteRef/>
+      </w:r>
+      <w:r>
+        <w:t xml:space="preserve"> method</w:t>
+      </w:r>
+    </w:p>
+  </w:footnote>
+  <w:footnote w:id="46">
+    <w:p>
+      <w:pPr>
+        <w:pStyle w:val="FootnoteText"/>
+        <w:rPr>
+          <w:rFonts w:hint="cs"/>
+          <w:rtl/>
+        </w:rPr>
+      </w:pPr>
+      <w:r>
+        <w:rPr>
+          <w:rStyle w:val="FootnoteReference"/>
+        </w:rPr>
+        <w:footnoteRef/>
+      </w:r>
+      <w:r>
+        <w:t xml:space="preserve"> print</w:t>
+      </w:r>
+    </w:p>
+  </w:footnote>
+  <w:footnote w:id="47">
+    <w:p>
+      <w:pPr>
+        <w:pStyle w:val="FootnoteText"/>
+      </w:pPr>
+      <w:r>
+        <w:rPr>
+          <w:rStyle w:val="FootnoteReference"/>
+        </w:rPr>
+        <w:footnoteRef/>
+      </w:r>
+      <w:r>
+        <w:t xml:space="preserve"> debugging</w:t>
       </w:r>
     </w:p>
   </w:footnote>
@@ -25010,7 +26739,7 @@
 </file>
 
 <file path=customXml/itemProps1.xml><?xml version="1.0" encoding="utf-8"?>
-<ds:datastoreItem xmlns:ds="http://schemas.openxmlformats.org/officeDocument/2006/customXml" ds:itemID="{C45337C5-0BA3-4450-A33D-DFBF9646D9F6}">
+<ds:datastoreItem xmlns:ds="http://schemas.openxmlformats.org/officeDocument/2006/customXml" ds:itemID="{B2DA2216-D152-4563-A90A-933B69A2E165}">
   <ds:schemaRefs>
     <ds:schemaRef ds:uri="http://schemas.openxmlformats.org/officeDocument/2006/bibliography"/>
   </ds:schemaRefs>
@@ -25018,7 +26747,7 @@
 </file>
 
 <file path=customXml/itemProps2.xml><?xml version="1.0" encoding="utf-8"?>
-<ds:datastoreItem xmlns:ds="http://schemas.openxmlformats.org/officeDocument/2006/customXml" ds:itemID="{B2DA2216-D152-4563-A90A-933B69A2E165}">
+<ds:datastoreItem xmlns:ds="http://schemas.openxmlformats.org/officeDocument/2006/customXml" ds:itemID="{C45337C5-0BA3-4450-A33D-DFBF9646D9F6}">
   <ds:schemaRefs>
     <ds:schemaRef ds:uri="http://schemas.openxmlformats.org/officeDocument/2006/bibliography"/>
   </ds:schemaRefs>

</xml_diff>

<commit_message>
Chapter 5, Part 6
</commit_message>
<xml_diff>
--- a/document/bookShopDocument.docx
+++ b/document/bookShopDocument.docx
@@ -10302,10 +10302,10 @@
             <v:path o:extrusionok="f" gradientshapeok="t" o:connecttype="rect"/>
             <o:lock v:ext="edit" aspectratio="t"/>
           </v:shapetype>
-          <v:shape id="_x0000_i1025" type="#_x0000_t75" style="width:11.5pt;height:15pt" o:ole="">
+          <v:shape id="_x0000_i1025" type="#_x0000_t75" style="width:11.65pt;height:15.2pt" o:ole="">
             <v:imagedata r:id="rId12" o:title=""/>
           </v:shape>
-          <o:OLEObject Type="Embed" ProgID="Equation.3" ShapeID="_x0000_i1025" DrawAspect="Content" ObjectID="_1717345841" r:id="rId13"/>
+          <o:OLEObject Type="Embed" ProgID="Equation.3" ShapeID="_x0000_i1025" DrawAspect="Content" ObjectID="_1717436253" r:id="rId13"/>
         </w:object>
       </w:r>
     </w:p>
@@ -10370,10 +10370,10 @@
           <w:rtl/>
         </w:rPr>
         <w:object w:dxaOrig="300" w:dyaOrig="360" w14:anchorId="2747F76D">
-          <v:shape id="_x0000_i1026" type="#_x0000_t75" style="width:15pt;height:19pt" o:ole="">
+          <v:shape id="_x0000_i1026" type="#_x0000_t75" style="width:15.2pt;height:19.05pt" o:ole="">
             <v:imagedata r:id="rId14" o:title=""/>
           </v:shape>
-          <o:OLEObject Type="Embed" ProgID="Equation.3" ShapeID="_x0000_i1026" DrawAspect="Content" ObjectID="_1717345842" r:id="rId15"/>
+          <o:OLEObject Type="Embed" ProgID="Equation.3" ShapeID="_x0000_i1026" DrawAspect="Content" ObjectID="_1717436254" r:id="rId15"/>
         </w:object>
       </w:r>
     </w:p>
@@ -10424,10 +10424,10 @@
           <w:rtl/>
         </w:rPr>
         <w:object w:dxaOrig="220" w:dyaOrig="279" w14:anchorId="0EEBE306">
-          <v:shape id="_x0000_i1027" type="#_x0000_t75" style="width:11.5pt;height:15pt" o:ole="">
+          <v:shape id="_x0000_i1027" type="#_x0000_t75" style="width:11.65pt;height:14.8pt" o:ole="">
             <v:imagedata r:id="rId16" o:title=""/>
           </v:shape>
-          <o:OLEObject Type="Embed" ProgID="Equation.3" ShapeID="_x0000_i1027" DrawAspect="Content" ObjectID="_1717345843" r:id="rId17"/>
+          <o:OLEObject Type="Embed" ProgID="Equation.3" ShapeID="_x0000_i1027" DrawAspect="Content" ObjectID="_1717436255" r:id="rId17"/>
         </w:object>
       </w:r>
     </w:p>
@@ -10471,10 +10471,10 @@
           <w:rtl/>
         </w:rPr>
         <w:object w:dxaOrig="220" w:dyaOrig="279" w14:anchorId="0A71092B">
-          <v:shape id="_x0000_i1028" type="#_x0000_t75" style="width:11.5pt;height:15pt" o:ole="">
+          <v:shape id="_x0000_i1028" type="#_x0000_t75" style="width:11.65pt;height:14.8pt" o:ole="">
             <v:imagedata r:id="rId18" o:title=""/>
           </v:shape>
-          <o:OLEObject Type="Embed" ProgID="Equation.3" ShapeID="_x0000_i1028" DrawAspect="Content" ObjectID="_1717345844" r:id="rId19"/>
+          <o:OLEObject Type="Embed" ProgID="Equation.3" ShapeID="_x0000_i1028" DrawAspect="Content" ObjectID="_1717436256" r:id="rId19"/>
         </w:object>
       </w:r>
     </w:p>
@@ -10532,10 +10532,10 @@
           <w:rtl/>
         </w:rPr>
         <w:object w:dxaOrig="220" w:dyaOrig="260" w14:anchorId="2D795BA3">
-          <v:shape id="_x0000_i1029" type="#_x0000_t75" style="width:11.5pt;height:13.7pt" o:ole="">
+          <v:shape id="_x0000_i1029" type="#_x0000_t75" style="width:11.65pt;height:13.75pt" o:ole="">
             <v:imagedata r:id="rId20" o:title=""/>
           </v:shape>
-          <o:OLEObject Type="Embed" ProgID="Equation.3" ShapeID="_x0000_i1029" DrawAspect="Content" ObjectID="_1717345845" r:id="rId21"/>
+          <o:OLEObject Type="Embed" ProgID="Equation.3" ShapeID="_x0000_i1029" DrawAspect="Content" ObjectID="_1717436257" r:id="rId21"/>
         </w:object>
       </w:r>
     </w:p>
@@ -14499,6 +14499,7 @@
           <w:rFonts w:hint="cs"/>
           <w:rtl/>
         </w:rPr>
+        <w:lastRenderedPageBreak/>
         <w:t>نتیجه‌گیری</w:t>
       </w:r>
     </w:p>
@@ -14557,7 +14558,6 @@
           <w:rFonts w:hint="cs"/>
           <w:rtl/>
         </w:rPr>
-        <w:lastRenderedPageBreak/>
         <w:t xml:space="preserve">حال که بستر مناسب انتخاب شد، در فصل بعد ابزارهای </w:t>
       </w:r>
       <w:r>
@@ -14997,7 +14997,15 @@
           <w:rFonts w:hint="cs"/>
           <w:rtl/>
         </w:rPr>
-        <w:t>پس فریم‌ورکی که بتواند نیازهای عمومی را برطرف کرده و در بخش‌های مختلف سطح خوبی داشته باشد، می‌تواند بهترین گزینه برای این در نظر گرفته شود</w:t>
+        <w:t xml:space="preserve">پس فریم‌ورکی که بتواند نیازهای عمومی را برطرف کرده و در بخش‌های مختلف سطح خوبی داشته باشد، می‌تواند بهترین گزینه برای این در نظر </w:t>
+      </w:r>
+      <w:r>
+        <w:rPr>
+          <w:rFonts w:hint="cs"/>
+          <w:rtl/>
+        </w:rPr>
+        <w:lastRenderedPageBreak/>
+        <w:t>گرفته شود</w:t>
       </w:r>
       <w:r>
         <w:rPr>
@@ -15089,7 +15097,6 @@
           <w:rFonts w:hint="cs"/>
           <w:rtl/>
         </w:rPr>
-        <w:lastRenderedPageBreak/>
         <w:t>بر کسی پوشیده نیست که پایتون دارای نحو</w:t>
       </w:r>
       <w:r>
@@ -15367,6 +15374,7 @@
         <w:rPr>
           <w:rtl/>
         </w:rPr>
+        <w:lastRenderedPageBreak/>
         <w:br w:type="page"/>
       </w:r>
     </w:p>
@@ -16364,6 +16372,7 @@
         <w:rPr>
           <w:rtl/>
         </w:rPr>
+        <w:lastRenderedPageBreak/>
         <w:t>بر اساس تعداد سا</w:t>
       </w:r>
       <w:r>
@@ -16592,7 +16601,6 @@
           <w:rFonts w:hint="cs"/>
           <w:rtl/>
         </w:rPr>
-        <w:lastRenderedPageBreak/>
         <w:t>روال کار و بخش‌های کد</w:t>
       </w:r>
     </w:p>
@@ -17420,6 +17428,7 @@
         <w:rPr>
           <w:noProof/>
         </w:rPr>
+        <w:lastRenderedPageBreak/>
         <w:drawing>
           <wp:anchor distT="0" distB="0" distL="114300" distR="114300" simplePos="0" relativeHeight="251662336" behindDoc="0" locked="0" layoutInCell="1" allowOverlap="1" wp14:anchorId="37CEFA71" wp14:editId="4D08EB08">
             <wp:simplePos x="0" y="0"/>
@@ -17733,7 +17742,6 @@
           <w:b/>
           <w:bCs/>
         </w:rPr>
-        <w:lastRenderedPageBreak/>
         <w:t>View</w:t>
       </w:r>
       <w:r>
@@ -18127,6 +18135,7 @@
           <w:b/>
           <w:bCs/>
         </w:rPr>
+        <w:lastRenderedPageBreak/>
         <w:t>Template</w:t>
       </w:r>
       <w:r>
@@ -19124,67 +19133,67 @@
           <w:rFonts w:hint="cs"/>
           <w:rtl/>
         </w:rPr>
+        <w:t xml:space="preserve">برای نصب جنگو از محیط مجازی استفاده می‌شود تا در صورتی که چندین پروژه با نسخه‌های مختلف جنگو درون سیستم باشد، یا ممکن باشد بعداً پروژه‌های دیگری با نسخه‌های دیگر ایجاد شوند، </w:t>
+      </w:r>
+      <w:r>
+        <w:rPr>
+          <w:rFonts w:hint="cs"/>
+          <w:rtl/>
+        </w:rPr>
+        <w:t>مشکلی به وجود نیاید.</w:t>
+      </w:r>
+    </w:p>
+    <w:p>
+      <w:pPr>
+        <w:pStyle w:val="NewParagraph"/>
+        <w:rPr>
+          <w:rtl/>
+        </w:rPr>
+      </w:pPr>
+      <w:r>
+        <w:rPr>
+          <w:rFonts w:hint="cs"/>
+          <w:rtl/>
+        </w:rPr>
+        <w:t xml:space="preserve">برای این کار از پکیج </w:t>
+      </w:r>
+      <w:proofErr w:type="spellStart"/>
+      <w:r>
+        <w:t>virtualenvwrapper</w:t>
+      </w:r>
+      <w:proofErr w:type="spellEnd"/>
+      <w:r>
+        <w:t>-win</w:t>
+      </w:r>
+      <w:r>
+        <w:rPr>
+          <w:rFonts w:hint="cs"/>
+          <w:rtl/>
+        </w:rPr>
+        <w:t xml:space="preserve"> روی ویندوز استفاده می‌شود که با وارد کردن دستور زیر در </w:t>
+      </w:r>
+      <w:proofErr w:type="spellStart"/>
+      <w:r>
+        <w:t>cmd</w:t>
+      </w:r>
+      <w:proofErr w:type="spellEnd"/>
+      <w:r>
+        <w:rPr>
+          <w:rFonts w:hint="cs"/>
+          <w:rtl/>
+        </w:rPr>
+        <w:t xml:space="preserve"> قابل نصب است.</w:t>
+      </w:r>
+    </w:p>
+    <w:p>
+      <w:pPr>
+        <w:pStyle w:val="Code"/>
+        <w:rPr>
+          <w:rtl/>
+        </w:rPr>
+      </w:pPr>
+      <w:r>
         <w:lastRenderedPageBreak/>
-        <w:t xml:space="preserve">برای نصب جنگو از محیط مجازی استفاده می‌شود تا در صورتی که چندین پروژه با نسخه‌های مختلف جنگو درون سیستم باشد، یا ممکن باشد بعداً پروژه‌های دیگری با نسخه‌های دیگر ایجاد شوند، </w:t>
-      </w:r>
-      <w:r>
-        <w:rPr>
-          <w:rFonts w:hint="cs"/>
-          <w:rtl/>
-        </w:rPr>
-        <w:t>مشکلی به وجود نیاید.</w:t>
-      </w:r>
-    </w:p>
-    <w:p>
-      <w:pPr>
-        <w:pStyle w:val="NewParagraph"/>
-        <w:rPr>
-          <w:rtl/>
-        </w:rPr>
-      </w:pPr>
-      <w:r>
-        <w:rPr>
-          <w:rFonts w:hint="cs"/>
-          <w:rtl/>
-        </w:rPr>
-        <w:t xml:space="preserve">برای این کار از پکیج </w:t>
-      </w:r>
-      <w:proofErr w:type="spellStart"/>
-      <w:r>
-        <w:t>virtualenvwrapper</w:t>
-      </w:r>
-      <w:proofErr w:type="spellEnd"/>
-      <w:r>
-        <w:t>-win</w:t>
-      </w:r>
-      <w:r>
-        <w:rPr>
-          <w:rFonts w:hint="cs"/>
-          <w:rtl/>
-        </w:rPr>
-        <w:t xml:space="preserve"> روی ویندوز استفاده می‌شود که با وارد کردن دستور زیر در </w:t>
-      </w:r>
-      <w:proofErr w:type="spellStart"/>
-      <w:r>
-        <w:t>cmd</w:t>
-      </w:r>
-      <w:proofErr w:type="spellEnd"/>
-      <w:r>
-        <w:rPr>
-          <w:rFonts w:hint="cs"/>
-          <w:rtl/>
-        </w:rPr>
-        <w:t xml:space="preserve"> قابل نصب است.</w:t>
-      </w:r>
-    </w:p>
-    <w:p>
-      <w:pPr>
-        <w:pStyle w:val="Code"/>
-        <w:rPr>
-          <w:rtl/>
-        </w:rPr>
-      </w:pPr>
-      <w:r>
         <w:t xml:space="preserve">pip3 install </w:t>
       </w:r>
       <w:proofErr w:type="spellStart"/>
@@ -19878,7 +19887,6 @@
       <w:pPr>
         <w:pStyle w:val="Code"/>
         <w:rPr>
-          <w:rFonts w:hint="cs"/>
           <w:rtl/>
         </w:rPr>
       </w:pPr>
@@ -20214,6 +20222,7 @@
         <w:bidi/>
       </w:pPr>
       <w:r>
+        <w:lastRenderedPageBreak/>
         <w:t>mysite/urls.py</w:t>
       </w:r>
       <w:r>
@@ -20242,7 +20251,6 @@
           <w:rFonts w:hint="cs"/>
           <w:rtl/>
         </w:rPr>
-        <w:lastRenderedPageBreak/>
         <w:t xml:space="preserve">حال که با بخش‌های مختلف پروژه آشنا شدید، می توان سرور پروژه را با دستور زیر اجرا کرد. مطمئن شوید که درون دایرکتوری </w:t>
       </w:r>
       <w:proofErr w:type="spellStart"/>
@@ -20626,6 +20634,7 @@
           <w:rFonts w:hint="cs"/>
           <w:rtl/>
         </w:rPr>
+        <w:lastRenderedPageBreak/>
         <w:t>نتیجه‌گیری</w:t>
       </w:r>
     </w:p>
@@ -20745,7 +20754,6 @@
           <w:rFonts w:hint="cs"/>
           <w:rtl/>
         </w:rPr>
-        <w:lastRenderedPageBreak/>
         <w:t xml:space="preserve">در فصل‌ بعد </w:t>
       </w:r>
       <w:r>
@@ -21005,9 +21013,6 @@
     <w:p>
       <w:pPr>
         <w:pStyle w:val="Code"/>
-        <w:rPr>
-          <w:rFonts w:hint="cs"/>
-        </w:rPr>
       </w:pPr>
       <w:proofErr w:type="spellStart"/>
       <w:r>
@@ -21078,10 +21083,7 @@
       </w:r>
       <w:proofErr w:type="spellEnd"/>
       <w:r>
-        <w:t xml:space="preserve"> </w:t>
-      </w:r>
-      <w:r>
-        <w:t>/</w:t>
+        <w:t xml:space="preserve"> /</w:t>
       </w:r>
     </w:p>
     <w:p>
@@ -21089,13 +21091,7 @@
         <w:pStyle w:val="Code"/>
       </w:pPr>
       <w:r>
-        <w:t xml:space="preserve">    </w:t>
-      </w:r>
-      <w:r>
-        <w:t>app</w:t>
-      </w:r>
-      <w:r>
-        <w:t>/</w:t>
+        <w:t xml:space="preserve">    app/</w:t>
       </w:r>
     </w:p>
     <w:p>
@@ -21103,10 +21099,7 @@
         <w:pStyle w:val="Code"/>
       </w:pPr>
       <w:r>
-        <w:t xml:space="preserve">        </w:t>
-      </w:r>
-      <w:r>
-        <w:t>migrations/</w:t>
+        <w:t xml:space="preserve">        migrations/</w:t>
       </w:r>
     </w:p>
     <w:p>
@@ -21114,10 +21107,7 @@
         <w:pStyle w:val="Code"/>
       </w:pPr>
       <w:r>
-        <w:t xml:space="preserve">        </w:t>
-      </w:r>
-      <w:r>
-        <w:t>__init__.py</w:t>
+        <w:t xml:space="preserve">        __init__.py</w:t>
       </w:r>
     </w:p>
     <w:p>
@@ -21228,56 +21218,7 @@
           <w:rFonts w:hint="cs"/>
           <w:rtl/>
         </w:rPr>
-        <w:t xml:space="preserve">: محل ذخیره </w:t>
-      </w:r>
-      <w:r>
-        <w:rPr>
-          <w:rFonts w:hint="cs"/>
-          <w:rtl/>
-        </w:rPr>
-        <w:t>فایل</w:t>
-      </w:r>
-      <w:r>
-        <w:rPr>
-          <w:rFonts w:hint="cs"/>
-          <w:rtl/>
-        </w:rPr>
-        <w:t>‌های</w:t>
-      </w:r>
-      <w:r>
-        <w:rPr>
-          <w:rFonts w:hint="cs"/>
-          <w:rtl/>
-        </w:rPr>
-        <w:t xml:space="preserve"> مربوط به تغییرات</w:t>
-      </w:r>
-      <w:r>
-        <w:rPr>
-          <w:rFonts w:hint="cs"/>
-          <w:rtl/>
-        </w:rPr>
-        <w:t xml:space="preserve"> اعمال شده</w:t>
-      </w:r>
-      <w:r>
-        <w:rPr>
-          <w:rFonts w:hint="cs"/>
-          <w:rtl/>
-        </w:rPr>
-        <w:t xml:space="preserve"> در پایگا</w:t>
-      </w:r>
-      <w:r>
-        <w:rPr>
-          <w:rFonts w:hint="cs"/>
-          <w:rtl/>
-        </w:rPr>
-        <w:t xml:space="preserve">ه </w:t>
-      </w:r>
-      <w:r>
-        <w:rPr>
-          <w:rFonts w:hint="cs"/>
-          <w:rtl/>
-        </w:rPr>
-        <w:t>‌داده</w:t>
+        <w:t>: محل ذخیره فایل‌های مربوط به تغییرات اعمال شده در پایگاه ‌داده</w:t>
       </w:r>
     </w:p>
     <w:p>
@@ -21636,8 +21577,13 @@
         <w:t xml:space="preserve">    '</w:t>
       </w:r>
       <w:proofErr w:type="spellStart"/>
-      <w:r>
-        <w:t>django.contrib.admin</w:t>
+      <w:proofErr w:type="gramStart"/>
+      <w:r>
+        <w:t>django.contrib</w:t>
+      </w:r>
+      <w:proofErr w:type="gramEnd"/>
+      <w:r>
+        <w:t>.admin</w:t>
       </w:r>
       <w:proofErr w:type="spellEnd"/>
       <w:r>
@@ -21652,8 +21598,13 @@
         <w:t xml:space="preserve">    '</w:t>
       </w:r>
       <w:proofErr w:type="spellStart"/>
-      <w:r>
-        <w:t>django.contrib.auth</w:t>
+      <w:proofErr w:type="gramStart"/>
+      <w:r>
+        <w:t>django.contrib</w:t>
+      </w:r>
+      <w:proofErr w:type="gramEnd"/>
+      <w:r>
+        <w:t>.auth</w:t>
       </w:r>
       <w:proofErr w:type="spellEnd"/>
       <w:r>
@@ -21683,7 +21634,6 @@
       <w:pPr>
         <w:pStyle w:val="Code"/>
         <w:rPr>
-          <w:rFonts w:hint="cs"/>
           <w:rtl/>
         </w:rPr>
       </w:pPr>
@@ -21769,10 +21719,12 @@
         <w:t xml:space="preserve">from </w:t>
       </w:r>
       <w:proofErr w:type="spellStart"/>
+      <w:proofErr w:type="gramStart"/>
       <w:r>
         <w:t>django.urls</w:t>
       </w:r>
       <w:proofErr w:type="spellEnd"/>
+      <w:proofErr w:type="gramEnd"/>
       <w:r>
         <w:t xml:space="preserve"> import include</w:t>
       </w:r>
@@ -21803,7 +21755,15 @@
         <w:pStyle w:val="Code"/>
       </w:pPr>
       <w:r>
-        <w:t xml:space="preserve">    path('</w:t>
+        <w:t xml:space="preserve">    </w:t>
+      </w:r>
+      <w:proofErr w:type="gramStart"/>
+      <w:r>
+        <w:t>path(</w:t>
+      </w:r>
+      <w:proofErr w:type="gramEnd"/>
+      <w:r>
+        <w:t>'</w:t>
       </w:r>
       <w:r>
         <w:t>app</w:t>
@@ -21929,6 +21889,7 @@
         <w:t xml:space="preserve">مدل مربوط به هر ک از کتاب‌های موجود در سایت است. دارای صفت‌هایی از جمله عنوان کتاب، قیمت و تصویر جلد می‌باشد، صفت نویسنده را دارد که یک کلید خارجی از جدول </w:t>
       </w:r>
       <w:r>
+        <w:lastRenderedPageBreak/>
         <w:t>Author</w:t>
       </w:r>
       <w:r>
@@ -21963,7 +21924,6 @@
           <w:b/>
           <w:bCs/>
         </w:rPr>
-        <w:lastRenderedPageBreak/>
         <w:t>Author</w:t>
       </w:r>
       <w:r>
@@ -22075,14 +22035,7 @@
           <w:rFonts w:hint="cs"/>
           <w:rtl/>
         </w:rPr>
-        <w:t xml:space="preserve">مدل ژانر فقط دارای صفت نام می‌باشد که بیان‌گر نام آن ژانر است. </w:t>
-      </w:r>
-      <w:r>
-        <w:rPr>
-          <w:rFonts w:hint="cs"/>
-          <w:rtl/>
-        </w:rPr>
-        <w:t xml:space="preserve">هر شیء از این مدل می‌تواند به عنوان صفت </w:t>
+        <w:t xml:space="preserve">مدل ژانر فقط دارای صفت نام می‌باشد که بیان‌گر نام آن ژانر است. هر شیء از این مدل می‌تواند به عنوان صفت </w:t>
       </w:r>
       <w:r>
         <w:t>genre</w:t>
@@ -22170,21 +22123,7 @@
           <w:rFonts w:hint="cs"/>
           <w:rtl/>
         </w:rPr>
-        <w:t xml:space="preserve"> و همچنن صفت کتاب‌ها که مجموعه از کل کتاب‌های موجود در هر سبد خرید می‌باشد، این صفت از نوع ارتباط چند به چند است. هر کاربر یک شیء در این مدل دارد که کتاب‌هایش در صفت </w:t>
-      </w:r>
-      <w:r>
-        <w:rPr>
-          <w:rFonts w:hint="cs"/>
-          <w:rtl/>
-        </w:rPr>
-        <w:t>کتاب‌ها</w:t>
-      </w:r>
-      <w:r>
-        <w:rPr>
-          <w:rFonts w:hint="cs"/>
-          <w:rtl/>
-        </w:rPr>
-        <w:t xml:space="preserve"> ذخیره می‌شوند.</w:t>
+        <w:t xml:space="preserve"> و همچنن صفت کتاب‌ها که مجموعه از کل کتاب‌های موجود در هر سبد خرید می‌باشد، این صفت از نوع ارتباط چند به چند است. هر کاربر یک شیء در این مدل دارد که کتاب‌هایش در صفت کتاب‌ها ذخیره می‌شوند.</w:t>
       </w:r>
     </w:p>
     <w:p>
@@ -22386,6 +22325,7 @@
           <w:b/>
           <w:bCs/>
         </w:rPr>
+        <w:lastRenderedPageBreak/>
         <w:t>get_absolute_url</w:t>
       </w:r>
       <w:proofErr w:type="spellEnd"/>
@@ -22495,48 +22435,1233 @@
           <w:rFonts w:hint="cs"/>
           <w:rtl/>
         </w:rPr>
+        <w:t>سپس با دستور زیر، تغییرات را در پایگاه داده ثبت می‌کنیم:</w:t>
+      </w:r>
+    </w:p>
+    <w:p>
+      <w:pPr>
+        <w:pStyle w:val="Code"/>
+        <w:rPr>
+          <w:rtl/>
+        </w:rPr>
+      </w:pPr>
+      <w:proofErr w:type="spellStart"/>
+      <w:r>
+        <w:t>py</w:t>
+      </w:r>
+      <w:proofErr w:type="spellEnd"/>
+      <w:r>
+        <w:t xml:space="preserve"> manage.py migrate</w:t>
+      </w:r>
+    </w:p>
+    <w:p>
+      <w:pPr>
+        <w:pStyle w:val="Heading2"/>
+        <w:rPr>
+          <w:rtl/>
+        </w:rPr>
+      </w:pPr>
+      <w:r>
+        <w:rPr>
+          <w:rFonts w:hint="cs"/>
+          <w:rtl/>
+        </w:rPr>
+        <w:t>سایت ادمین</w:t>
+      </w:r>
+    </w:p>
+    <w:p>
+      <w:pPr>
+        <w:ind w:firstLine="289"/>
+        <w:rPr>
+          <w:rtl/>
+        </w:rPr>
+      </w:pPr>
+      <w:r>
+        <w:rPr>
+          <w:rFonts w:hint="cs"/>
+          <w:rtl/>
+        </w:rPr>
+        <w:t>نرم‌افزار</w:t>
+      </w:r>
+      <w:r>
+        <w:rPr>
+          <w:rtl/>
+        </w:rPr>
+        <w:t xml:space="preserve"> </w:t>
+      </w:r>
+      <w:r>
+        <w:rPr>
+          <w:rFonts w:hint="cs"/>
+          <w:rtl/>
+        </w:rPr>
+        <w:t xml:space="preserve">ادمین </w:t>
+      </w:r>
+      <w:r>
+        <w:rPr>
+          <w:rtl/>
+        </w:rPr>
+        <w:t>جنگو م</w:t>
+      </w:r>
+      <w:r>
+        <w:rPr>
+          <w:rFonts w:hint="cs"/>
+          <w:rtl/>
+        </w:rPr>
+        <w:t>ی‌</w:t>
+      </w:r>
+      <w:r>
+        <w:rPr>
+          <w:rFonts w:hint="eastAsia"/>
+          <w:rtl/>
+        </w:rPr>
+        <w:t>تواند</w:t>
+      </w:r>
+      <w:r>
+        <w:rPr>
+          <w:rtl/>
+        </w:rPr>
+        <w:t xml:space="preserve"> از مدل‌ها</w:t>
+      </w:r>
+      <w:r>
+        <w:rPr>
+          <w:rFonts w:hint="cs"/>
+          <w:rtl/>
+        </w:rPr>
+        <w:t>ی</w:t>
+      </w:r>
+      <w:r>
+        <w:rPr>
+          <w:rtl/>
+        </w:rPr>
+        <w:t xml:space="preserve"> شما برا</w:t>
+      </w:r>
+      <w:r>
+        <w:rPr>
+          <w:rFonts w:hint="cs"/>
+          <w:rtl/>
+        </w:rPr>
+        <w:t>ی</w:t>
+      </w:r>
+      <w:r>
+        <w:rPr>
+          <w:rtl/>
+        </w:rPr>
+        <w:t xml:space="preserve"> ا</w:t>
+      </w:r>
+      <w:r>
+        <w:rPr>
+          <w:rFonts w:hint="cs"/>
+          <w:rtl/>
+        </w:rPr>
+        <w:t>ی</w:t>
+      </w:r>
+      <w:r>
+        <w:rPr>
+          <w:rFonts w:hint="eastAsia"/>
+          <w:rtl/>
+        </w:rPr>
+        <w:t>جاد</w:t>
+      </w:r>
+      <w:r>
+        <w:rPr>
+          <w:rtl/>
+        </w:rPr>
+        <w:t xml:space="preserve"> خودکار </w:t>
+      </w:r>
+      <w:r>
+        <w:rPr>
+          <w:rFonts w:hint="cs"/>
+          <w:rtl/>
+        </w:rPr>
+        <w:t>ی</w:t>
+      </w:r>
+      <w:r>
+        <w:rPr>
+          <w:rFonts w:hint="eastAsia"/>
+          <w:rtl/>
+        </w:rPr>
+        <w:t>ک</w:t>
+      </w:r>
+      <w:r>
+        <w:rPr>
+          <w:rtl/>
+        </w:rPr>
+        <w:t xml:space="preserve"> سا</w:t>
+      </w:r>
+      <w:r>
+        <w:rPr>
+          <w:rFonts w:hint="cs"/>
+          <w:rtl/>
+        </w:rPr>
+        <w:t>ی</w:t>
+      </w:r>
+      <w:r>
+        <w:rPr>
+          <w:rFonts w:hint="eastAsia"/>
+          <w:rtl/>
+        </w:rPr>
+        <w:t>ت</w:t>
+      </w:r>
+      <w:r>
+        <w:rPr>
+          <w:rtl/>
+        </w:rPr>
+        <w:t xml:space="preserve"> استفاده کند که م</w:t>
+      </w:r>
+      <w:r>
+        <w:rPr>
+          <w:rFonts w:hint="cs"/>
+          <w:rtl/>
+        </w:rPr>
+        <w:t>ی‌</w:t>
+      </w:r>
+      <w:r>
+        <w:rPr>
+          <w:rFonts w:hint="eastAsia"/>
+          <w:rtl/>
+        </w:rPr>
+        <w:t>توان</w:t>
+      </w:r>
+      <w:r>
+        <w:rPr>
+          <w:rFonts w:hint="cs"/>
+          <w:rtl/>
+        </w:rPr>
+        <w:t>ی</w:t>
+      </w:r>
+      <w:r>
+        <w:rPr>
+          <w:rFonts w:hint="eastAsia"/>
+          <w:rtl/>
+        </w:rPr>
+        <w:t>د</w:t>
+      </w:r>
+      <w:r>
+        <w:rPr>
+          <w:rtl/>
+        </w:rPr>
+        <w:t xml:space="preserve"> از آن برا</w:t>
+      </w:r>
+      <w:r>
+        <w:rPr>
+          <w:rFonts w:hint="cs"/>
+          <w:rtl/>
+        </w:rPr>
+        <w:t>ی</w:t>
+      </w:r>
+      <w:r>
+        <w:rPr>
+          <w:rtl/>
+        </w:rPr>
+        <w:t xml:space="preserve"> ا</w:t>
+      </w:r>
+      <w:r>
+        <w:rPr>
+          <w:rFonts w:hint="cs"/>
+          <w:rtl/>
+        </w:rPr>
+        <w:t>ی</w:t>
+      </w:r>
+      <w:r>
+        <w:rPr>
+          <w:rFonts w:hint="eastAsia"/>
+          <w:rtl/>
+        </w:rPr>
+        <w:t>جاد،</w:t>
+      </w:r>
+      <w:r>
+        <w:rPr>
+          <w:rtl/>
+        </w:rPr>
+        <w:t xml:space="preserve"> مشاهده، به‌روزرسان</w:t>
+      </w:r>
+      <w:r>
+        <w:rPr>
+          <w:rFonts w:hint="cs"/>
+          <w:rtl/>
+        </w:rPr>
+        <w:t>ی</w:t>
+      </w:r>
+      <w:r>
+        <w:rPr>
+          <w:rtl/>
+        </w:rPr>
+        <w:t xml:space="preserve"> و حذف رکوردها استفاده کن</w:t>
+      </w:r>
+      <w:r>
+        <w:rPr>
+          <w:rFonts w:hint="cs"/>
+          <w:rtl/>
+        </w:rPr>
+        <w:t>ی</w:t>
+      </w:r>
+      <w:r>
+        <w:rPr>
+          <w:rFonts w:hint="eastAsia"/>
+          <w:rtl/>
+        </w:rPr>
+        <w:t>د</w:t>
+      </w:r>
+      <w:r>
+        <w:rPr>
+          <w:rtl/>
+        </w:rPr>
+        <w:t>. ا</w:t>
+      </w:r>
+      <w:r>
+        <w:rPr>
+          <w:rFonts w:hint="cs"/>
+          <w:rtl/>
+        </w:rPr>
+        <w:t>ی</w:t>
+      </w:r>
+      <w:r>
+        <w:rPr>
+          <w:rFonts w:hint="eastAsia"/>
+          <w:rtl/>
+        </w:rPr>
+        <w:t>ن</w:t>
+      </w:r>
+      <w:r>
+        <w:rPr>
+          <w:rtl/>
+        </w:rPr>
+        <w:t xml:space="preserve"> </w:t>
+      </w:r>
+      <w:r>
+        <w:rPr>
+          <w:rFonts w:hint="cs"/>
+          <w:rtl/>
+        </w:rPr>
+        <w:t xml:space="preserve">سایت </w:t>
+      </w:r>
+      <w:r>
+        <w:rPr>
+          <w:rtl/>
+        </w:rPr>
+        <w:t>م</w:t>
+      </w:r>
+      <w:r>
+        <w:rPr>
+          <w:rFonts w:hint="cs"/>
+          <w:rtl/>
+        </w:rPr>
+        <w:t>ی</w:t>
+      </w:r>
+      <w:r>
+        <w:rPr>
+          <w:rFonts w:hint="cs"/>
+          <w:rtl/>
+        </w:rPr>
+        <w:t>‌</w:t>
+      </w:r>
+      <w:r>
+        <w:rPr>
+          <w:rtl/>
+        </w:rPr>
+        <w:t xml:space="preserve">تواند زمان </w:t>
+      </w:r>
+      <w:r>
+        <w:rPr>
+          <w:rFonts w:hint="cs"/>
+          <w:rtl/>
+        </w:rPr>
+        <w:t xml:space="preserve">زیادی را در حین </w:t>
+      </w:r>
+      <w:r>
+        <w:rPr>
+          <w:rtl/>
+        </w:rPr>
+        <w:t xml:space="preserve">توسعه </w:t>
+      </w:r>
+      <w:r>
+        <w:rPr>
+          <w:rFonts w:hint="cs"/>
+          <w:rtl/>
+        </w:rPr>
+        <w:t xml:space="preserve">برای شما </w:t>
+      </w:r>
+      <w:r>
+        <w:rPr>
+          <w:rtl/>
+        </w:rPr>
+        <w:t>ذخ</w:t>
+      </w:r>
+      <w:r>
+        <w:rPr>
+          <w:rFonts w:hint="cs"/>
+          <w:rtl/>
+        </w:rPr>
+        <w:t>ی</w:t>
+      </w:r>
+      <w:r>
+        <w:rPr>
+          <w:rFonts w:hint="eastAsia"/>
+          <w:rtl/>
+        </w:rPr>
+        <w:t>ره</w:t>
+      </w:r>
+      <w:r>
+        <w:rPr>
+          <w:rtl/>
+        </w:rPr>
+        <w:t xml:space="preserve"> کند و آزما</w:t>
+      </w:r>
+      <w:r>
+        <w:rPr>
+          <w:rFonts w:hint="cs"/>
+          <w:rtl/>
+        </w:rPr>
+        <w:t>ی</w:t>
+      </w:r>
+      <w:r>
+        <w:rPr>
+          <w:rFonts w:hint="eastAsia"/>
+          <w:rtl/>
+        </w:rPr>
+        <w:t>ش</w:t>
+      </w:r>
+      <w:r>
+        <w:rPr>
+          <w:rtl/>
+        </w:rPr>
+        <w:t xml:space="preserve"> مدل</w:t>
+      </w:r>
+      <w:r>
+        <w:rPr>
+          <w:rFonts w:hint="cs"/>
+          <w:rtl/>
+        </w:rPr>
+        <w:t>‌</w:t>
+      </w:r>
+      <w:r>
+        <w:rPr>
+          <w:rtl/>
+        </w:rPr>
+        <w:t>ها</w:t>
+      </w:r>
+      <w:r>
+        <w:rPr>
+          <w:rFonts w:hint="cs"/>
+          <w:rtl/>
+        </w:rPr>
+        <w:t xml:space="preserve"> </w:t>
+      </w:r>
+      <w:r>
+        <w:rPr>
+          <w:rtl/>
+        </w:rPr>
+        <w:t>را بس</w:t>
+      </w:r>
+      <w:r>
+        <w:rPr>
+          <w:rFonts w:hint="cs"/>
+          <w:rtl/>
+        </w:rPr>
+        <w:t>ی</w:t>
+      </w:r>
+      <w:r>
+        <w:rPr>
+          <w:rFonts w:hint="eastAsia"/>
+          <w:rtl/>
+        </w:rPr>
+        <w:t>ار</w:t>
+      </w:r>
+      <w:r>
+        <w:rPr>
+          <w:rtl/>
+        </w:rPr>
+        <w:t xml:space="preserve"> آسان </w:t>
+      </w:r>
+      <w:r>
+        <w:rPr>
+          <w:rFonts w:hint="eastAsia"/>
+          <w:rtl/>
+        </w:rPr>
+        <w:t>م</w:t>
+      </w:r>
+      <w:r>
+        <w:rPr>
+          <w:rFonts w:hint="cs"/>
+          <w:rtl/>
+        </w:rPr>
+        <w:t>ی</w:t>
+      </w:r>
+      <w:r>
+        <w:rPr>
+          <w:rFonts w:hint="cs"/>
+          <w:rtl/>
+        </w:rPr>
+        <w:t>‌</w:t>
+      </w:r>
+      <w:r>
+        <w:rPr>
+          <w:rtl/>
+        </w:rPr>
+        <w:t>کند.</w:t>
+      </w:r>
+    </w:p>
+    <w:p>
+      <w:pPr>
+        <w:ind w:firstLine="289"/>
+        <w:rPr>
+          <w:rtl/>
+        </w:rPr>
+      </w:pPr>
+      <w:r>
+        <w:rPr>
+          <w:rFonts w:hint="cs"/>
+          <w:rtl/>
+        </w:rPr>
+        <w:t>سایت ادمین می‌تواند تا حد خوبی شخصی‌سازی شده و ویژگی‌هایی را به آن اضافه نمود. اما همان‌طور که از اسمش پیداست، باید فقط برای ادمین‌ها و افرادی داخلی سایت در دسترس باشد. این سایت به شما اجازه گروه‌ بندی و ایجاد دسترسی‌های</w:t>
+      </w:r>
+      <w:r>
+        <w:rPr>
+          <w:rStyle w:val="FootnoteReference"/>
+          <w:rtl/>
+        </w:rPr>
+        <w:footnoteReference w:id="48"/>
+      </w:r>
+      <w:r>
+        <w:rPr>
+          <w:rFonts w:hint="cs"/>
+          <w:rtl/>
+        </w:rPr>
+        <w:t xml:space="preserve"> خاص برای کاربران مختلف را می‌دهد. البته با توجه به عدم نیاز این پروژه به این ویژگی‌ها، این قسمت‌ها مورد بحث قرار نمی‌گیرند.</w:t>
+      </w:r>
+    </w:p>
+    <w:p>
+      <w:pPr>
+        <w:ind w:firstLine="289"/>
+        <w:rPr>
+          <w:rtl/>
+        </w:rPr>
+      </w:pPr>
+      <w:r>
+        <w:rPr>
+          <w:rFonts w:hint="cs"/>
+          <w:rtl/>
+        </w:rPr>
+        <w:t xml:space="preserve">برای استفاده از این سایت کافیست </w:t>
+      </w:r>
+      <w:r>
+        <w:rPr>
+          <w:rFonts w:hint="cs"/>
+          <w:rtl/>
+        </w:rPr>
+        <w:t xml:space="preserve">مدل‌های مد نظر را در فایل </w:t>
+      </w:r>
+      <w:r>
+        <w:t>app/amin.py</w:t>
+      </w:r>
+      <w:r>
+        <w:rPr>
+          <w:rFonts w:hint="cs"/>
+          <w:rtl/>
+        </w:rPr>
+        <w:t xml:space="preserve"> ثبت کنیم. ساده‌ترین حالت ممکن به صورت زیر است که مدل </w:t>
+      </w:r>
+      <w:r>
+        <w:t>Genre</w:t>
+      </w:r>
+      <w:r>
+        <w:rPr>
+          <w:rFonts w:hint="cs"/>
+          <w:rtl/>
+        </w:rPr>
+        <w:t xml:space="preserve"> را در سایت ادمین ثبت می‌کند.</w:t>
+      </w:r>
+      <w:r>
+        <w:rPr>
+          <w:rFonts w:hint="cs"/>
+          <w:rtl/>
+        </w:rPr>
+        <w:t xml:space="preserve"> البته باید مدل مد نظر را ابتدا وارد کرد.</w:t>
+      </w:r>
+    </w:p>
+    <w:p>
+      <w:pPr>
+        <w:pStyle w:val="Code"/>
+        <w:rPr>
+          <w:rtl/>
+        </w:rPr>
+      </w:pPr>
+      <w:proofErr w:type="spellStart"/>
+      <w:proofErr w:type="gramStart"/>
+      <w:r>
+        <w:t>admin.site</w:t>
+      </w:r>
+      <w:proofErr w:type="gramEnd"/>
+      <w:r>
+        <w:t>.register</w:t>
+      </w:r>
+      <w:proofErr w:type="spellEnd"/>
+      <w:r>
+        <w:t>(Genre)</w:t>
+      </w:r>
+    </w:p>
+    <w:p>
+      <w:pPr>
+        <w:ind w:firstLine="289"/>
+        <w:rPr>
+          <w:rtl/>
+        </w:rPr>
+      </w:pPr>
+      <w:r>
+        <w:rPr>
+          <w:rFonts w:hint="cs"/>
+          <w:rtl/>
+        </w:rPr>
+        <w:t>اما می توان با تعریف یک کلاس مجزا در همین فایل برای هر یک از مدل‌ها، ویژگی‌های خاصی برای هر مدل درون سایت ادمین اضافه کرد.</w:t>
+      </w:r>
+      <w:r>
+        <w:rPr>
+          <w:rFonts w:hint="cs"/>
+          <w:rtl/>
+        </w:rPr>
+        <w:t xml:space="preserve"> برای مثال کد زیر برای مدل کتاب دو صفت را برای هر رکورد انتخاب می‌کند تا در لیست کتاب‌ها نشان داده شود و همچنین امکان جستجو کردن براساس عنوان هر کتاب را اضافه می‌کند.</w:t>
+      </w:r>
+    </w:p>
+    <w:p>
+      <w:pPr>
+        <w:pStyle w:val="Code"/>
+      </w:pPr>
+      <w:r>
         <w:lastRenderedPageBreak/>
-        <w:t>سپس با دستور زیر، تغییرات را در پایگاه داده ثبت می‌کنیم:</w:t>
+        <w:t xml:space="preserve">class </w:t>
+      </w:r>
+      <w:proofErr w:type="spellStart"/>
+      <w:r>
+        <w:t>BookAdmin</w:t>
+      </w:r>
+      <w:proofErr w:type="spellEnd"/>
+      <w:r>
+        <w:t>(</w:t>
+      </w:r>
+      <w:proofErr w:type="spellStart"/>
+      <w:proofErr w:type="gramStart"/>
+      <w:r>
+        <w:t>admin.ModelAdmin</w:t>
+      </w:r>
+      <w:proofErr w:type="spellEnd"/>
+      <w:proofErr w:type="gramEnd"/>
+      <w:r>
+        <w:t>):</w:t>
       </w:r>
     </w:p>
     <w:p>
       <w:pPr>
         <w:pStyle w:val="Code"/>
-        <w:rPr>
-          <w:rtl/>
-        </w:rPr>
-      </w:pPr>
+      </w:pPr>
+      <w:r>
+        <w:t xml:space="preserve">  </w:t>
+      </w:r>
       <w:proofErr w:type="spellStart"/>
       <w:r>
-        <w:t>py</w:t>
+        <w:t>list_</w:t>
+      </w:r>
+      <w:proofErr w:type="gramStart"/>
+      <w:r>
+        <w:t>display</w:t>
       </w:r>
       <w:proofErr w:type="spellEnd"/>
       <w:r>
-        <w:t xml:space="preserve"> manage.py migrate</w:t>
+        <w:t xml:space="preserve">  =</w:t>
+      </w:r>
+      <w:proofErr w:type="gramEnd"/>
+      <w:r>
+        <w:t xml:space="preserve"> ('title', 'author')</w:t>
+      </w:r>
+    </w:p>
+    <w:p>
+      <w:pPr>
+        <w:pStyle w:val="Code"/>
+        <w:rPr>
+          <w:rtl/>
+        </w:rPr>
+      </w:pPr>
+      <w:r>
+        <w:t xml:space="preserve">  </w:t>
+      </w:r>
+      <w:proofErr w:type="spellStart"/>
+      <w:r>
+        <w:t>search_fields</w:t>
+      </w:r>
+      <w:proofErr w:type="spellEnd"/>
+      <w:r>
+        <w:t xml:space="preserve"> = ('title',)</w:t>
+      </w:r>
+    </w:p>
+    <w:p>
+      <w:pPr>
+        <w:pStyle w:val="Code"/>
+        <w:rPr>
+          <w:rtl/>
+        </w:rPr>
+      </w:pPr>
+    </w:p>
+    <w:p>
+      <w:pPr>
+        <w:pStyle w:val="Code"/>
+        <w:rPr>
+          <w:rtl/>
+        </w:rPr>
+      </w:pPr>
+      <w:proofErr w:type="spellStart"/>
+      <w:proofErr w:type="gramStart"/>
+      <w:r>
+        <w:t>admin.site</w:t>
+      </w:r>
+      <w:proofErr w:type="gramEnd"/>
+      <w:r>
+        <w:t>.register</w:t>
+      </w:r>
+      <w:proofErr w:type="spellEnd"/>
+      <w:r>
+        <w:t xml:space="preserve">(Book, </w:t>
+      </w:r>
+      <w:proofErr w:type="spellStart"/>
+      <w:r>
+        <w:t>BookAdmin</w:t>
+      </w:r>
+      <w:proofErr w:type="spellEnd"/>
+      <w:r>
+        <w:t>)</w:t>
+      </w:r>
+    </w:p>
+    <w:p>
+      <w:pPr>
+        <w:ind w:firstLine="289"/>
+        <w:rPr>
+          <w:rtl/>
+        </w:rPr>
+      </w:pPr>
+      <w:r>
+        <w:rPr>
+          <w:rFonts w:hint="cs"/>
+          <w:rtl/>
+        </w:rPr>
+        <w:t xml:space="preserve">برای وارد شدن به سایت ادمین نیاز به اکانت </w:t>
+      </w:r>
+      <w:r>
+        <w:t>superuser</w:t>
+      </w:r>
+      <w:r>
+        <w:rPr>
+          <w:rFonts w:hint="cs"/>
+          <w:rtl/>
+        </w:rPr>
+        <w:t xml:space="preserve"> دارید که با استفاده از دستور زیر و پر کردن اطلاعات خواسته شده، می‌توان یک اکانت ایجاد کرد. البته یک اکانت با نام کاربری </w:t>
+      </w:r>
+      <w:r>
+        <w:t>admin</w:t>
+      </w:r>
+      <w:r>
+        <w:rPr>
+          <w:rFonts w:hint="cs"/>
+          <w:rtl/>
+        </w:rPr>
+        <w:t xml:space="preserve"> و رمز عبور </w:t>
+      </w:r>
+      <w:r>
+        <w:t>admin</w:t>
+      </w:r>
+      <w:r>
+        <w:rPr>
+          <w:rFonts w:hint="cs"/>
+          <w:rtl/>
+        </w:rPr>
+        <w:t xml:space="preserve"> از قبل برای این پروژه ساخته شده است.</w:t>
+      </w:r>
+    </w:p>
+    <w:p>
+      <w:pPr>
+        <w:pStyle w:val="Code"/>
+        <w:rPr>
+          <w:rFonts w:hint="cs"/>
+        </w:rPr>
+      </w:pPr>
+      <w:r>
+        <w:t xml:space="preserve">python3 manage.py </w:t>
+      </w:r>
+      <w:proofErr w:type="spellStart"/>
+      <w:r>
+        <w:t>createsuperuser</w:t>
+      </w:r>
+      <w:proofErr w:type="spellEnd"/>
+    </w:p>
+    <w:p>
+      <w:pPr>
+        <w:ind w:firstLine="289"/>
+        <w:rPr>
+          <w:rtl/>
+        </w:rPr>
+      </w:pPr>
+      <w:r>
+        <w:rPr>
+          <w:rFonts w:hint="cs"/>
+          <w:rtl/>
+        </w:rPr>
+        <w:t xml:space="preserve">حال </w:t>
+      </w:r>
+      <w:r>
+        <w:rPr>
+          <w:rFonts w:hint="cs"/>
+          <w:rtl/>
+        </w:rPr>
+        <w:t>اگر به آدرس سایت ادمین</w:t>
+      </w:r>
+      <w:r>
+        <w:rPr>
+          <w:rStyle w:val="FootnoteReference"/>
+          <w:rtl/>
+        </w:rPr>
+        <w:footnoteReference w:id="49"/>
+      </w:r>
+      <w:r>
+        <w:rPr>
+          <w:rFonts w:hint="cs"/>
+          <w:rtl/>
+        </w:rPr>
+        <w:t xml:space="preserve"> بروید</w:t>
+      </w:r>
+      <w:r>
+        <w:rPr>
+          <w:rFonts w:hint="cs"/>
+          <w:rtl/>
+        </w:rPr>
+        <w:t xml:space="preserve"> و پس از وارد شده به سایت،</w:t>
+      </w:r>
+      <w:r>
+        <w:rPr>
+          <w:rFonts w:hint="cs"/>
+          <w:rtl/>
+        </w:rPr>
+        <w:t xml:space="preserve"> گزینه </w:t>
+      </w:r>
+      <w:r>
+        <w:t>Books</w:t>
+      </w:r>
+      <w:r>
+        <w:rPr>
+          <w:rFonts w:hint="cs"/>
+          <w:rtl/>
+        </w:rPr>
+        <w:t xml:space="preserve"> را از منوی </w:t>
+      </w:r>
+      <w:r>
+        <w:t>APP</w:t>
+      </w:r>
+      <w:r>
+        <w:rPr>
+          <w:rFonts w:hint="cs"/>
+          <w:rtl/>
+        </w:rPr>
+        <w:t xml:space="preserve"> انتخاب کنید، با صفحه‌ای مشابه تصور زیر </w:t>
+      </w:r>
+      <w:r>
+        <w:rPr>
+          <w:rFonts w:hint="cs"/>
+          <w:rtl/>
+        </w:rPr>
+        <w:t>مواجه</w:t>
+      </w:r>
+      <w:r>
+        <w:rPr>
+          <w:rFonts w:hint="cs"/>
+          <w:rtl/>
+        </w:rPr>
+        <w:t xml:space="preserve"> می‌شوید:</w:t>
       </w:r>
     </w:p>
     <w:p>
       <w:pPr>
         <w:pStyle w:val="Heading2"/>
         <w:rPr>
-          <w:rtl/>
-        </w:rPr>
-      </w:pPr>
-      <w:r>
-        <w:rPr>
-          <w:rFonts w:hint="cs"/>
-          <w:rtl/>
-        </w:rPr>
-        <w:t>سایت ادمین</w:t>
-      </w:r>
-    </w:p>
-    <w:p>
-      <w:pPr>
-        <w:rPr>
-          <w:rFonts w:hint="cs"/>
-          <w:rtl/>
-        </w:rPr>
-      </w:pPr>
+          <w:rFonts w:hint="cs"/>
+          <w:rtl/>
+        </w:rPr>
+      </w:pPr>
+      <w:r>
+        <w:rPr>
+          <w:noProof/>
+        </w:rPr>
+        <mc:AlternateContent>
+          <mc:Choice Requires="wps">
+            <w:drawing>
+              <wp:anchor distT="0" distB="0" distL="114300" distR="114300" simplePos="0" relativeHeight="251666432" behindDoc="0" locked="0" layoutInCell="1" allowOverlap="1" wp14:anchorId="67382FB4" wp14:editId="02D6D7CF">
+                <wp:simplePos x="0" y="0"/>
+                <wp:positionH relativeFrom="column">
+                  <wp:posOffset>412750</wp:posOffset>
+                </wp:positionH>
+                <wp:positionV relativeFrom="paragraph">
+                  <wp:posOffset>1499870</wp:posOffset>
+                </wp:positionV>
+                <wp:extent cx="4572000" cy="635"/>
+                <wp:effectExtent l="0" t="0" r="0" b="0"/>
+                <wp:wrapTopAndBottom/>
+                <wp:docPr id="4" name="Text Box 4"/>
+                <wp:cNvGraphicFramePr/>
+                <a:graphic xmlns:a="http://schemas.openxmlformats.org/drawingml/2006/main">
+                  <a:graphicData uri="http://schemas.microsoft.com/office/word/2010/wordprocessingShape">
+                    <wps:wsp>
+                      <wps:cNvSpPr txBox="1"/>
+                      <wps:spPr>
+                        <a:xfrm>
+                          <a:off x="0" y="0"/>
+                          <a:ext cx="4572000" cy="635"/>
+                        </a:xfrm>
+                        <a:prstGeom prst="rect">
+                          <a:avLst/>
+                        </a:prstGeom>
+                        <a:solidFill>
+                          <a:prstClr val="white"/>
+                        </a:solidFill>
+                        <a:ln>
+                          <a:noFill/>
+                        </a:ln>
+                      </wps:spPr>
+                      <wps:txbx>
+                        <w:txbxContent>
+                          <w:p>
+                            <w:pPr>
+                              <w:pStyle w:val="CaptionFigure"/>
+                              <w:rPr>
+                                <w:rFonts w:eastAsiaTheme="minorHAnsi"/>
+                                <w:noProof/>
+                                <w:szCs w:val="28"/>
+                              </w:rPr>
+                            </w:pPr>
+                            <w:r>
+                              <w:rPr>
+                                <w:rtl/>
+                              </w:rPr>
+                              <w:t xml:space="preserve">شکل </w:t>
+                            </w:r>
+                            <w:r>
+                              <w:rPr>
+                                <w:rtl/>
+                              </w:rPr>
+                              <w:fldChar w:fldCharType="begin"/>
+                            </w:r>
+                            <w:r>
+                              <w:rPr>
+                                <w:rtl/>
+                              </w:rPr>
+                              <w:instrText xml:space="preserve"> </w:instrText>
+                            </w:r>
+                            <w:r>
+                              <w:instrText>STYLEREF</w:instrText>
+                            </w:r>
+                            <w:r>
+                              <w:rPr>
+                                <w:rtl/>
+                              </w:rPr>
+                              <w:instrText xml:space="preserve"> 1 \</w:instrText>
+                            </w:r>
+                            <w:r>
+                              <w:instrText>s</w:instrText>
+                            </w:r>
+                            <w:r>
+                              <w:rPr>
+                                <w:rtl/>
+                              </w:rPr>
+                              <w:instrText xml:space="preserve"> </w:instrText>
+                            </w:r>
+                            <w:r>
+                              <w:rPr>
+                                <w:rtl/>
+                              </w:rPr>
+                              <w:fldChar w:fldCharType="separate"/>
+                            </w:r>
+                            <w:r>
+                              <w:rPr>
+                                <w:noProof/>
+                                <w:rtl/>
+                              </w:rPr>
+                              <w:t>‏5</w:t>
+                            </w:r>
+                            <w:r>
+                              <w:rPr>
+                                <w:rtl/>
+                              </w:rPr>
+                              <w:fldChar w:fldCharType="end"/>
+                            </w:r>
+                            <w:r>
+                              <w:rPr>
+                                <w:rtl/>
+                              </w:rPr>
+                              <w:noBreakHyphen/>
+                            </w:r>
+                            <w:r>
+                              <w:rPr>
+                                <w:rtl/>
+                              </w:rPr>
+                              <w:fldChar w:fldCharType="begin"/>
+                            </w:r>
+                            <w:r>
+                              <w:rPr>
+                                <w:rtl/>
+                              </w:rPr>
+                              <w:instrText xml:space="preserve"> </w:instrText>
+                            </w:r>
+                            <w:r>
+                              <w:instrText>SEQ</w:instrText>
+                            </w:r>
+                            <w:r>
+                              <w:rPr>
+                                <w:rtl/>
+                              </w:rPr>
+                              <w:instrText xml:space="preserve"> شکل \* </w:instrText>
+                            </w:r>
+                            <w:r>
+                              <w:instrText>ARABIC \s 1</w:instrText>
+                            </w:r>
+                            <w:r>
+                              <w:rPr>
+                                <w:rtl/>
+                              </w:rPr>
+                              <w:instrText xml:space="preserve"> </w:instrText>
+                            </w:r>
+                            <w:r>
+                              <w:rPr>
+                                <w:rtl/>
+                              </w:rPr>
+                              <w:fldChar w:fldCharType="separate"/>
+                            </w:r>
+                            <w:r>
+                              <w:rPr>
+                                <w:noProof/>
+                                <w:rtl/>
+                              </w:rPr>
+                              <w:t>1</w:t>
+                            </w:r>
+                            <w:r>
+                              <w:rPr>
+                                <w:rtl/>
+                              </w:rPr>
+                              <w:fldChar w:fldCharType="end"/>
+                            </w:r>
+                            <w:r>
+                              <w:rPr>
+                                <w:rFonts w:hint="cs"/>
+                                <w:rtl/>
+                              </w:rPr>
+                              <w:t>: لیست کتاب‌ها در سایت ادمین</w:t>
+                            </w:r>
+                          </w:p>
+                        </w:txbxContent>
+                      </wps:txbx>
+                      <wps:bodyPr rot="0" spcFirstLastPara="0" vertOverflow="overflow" horzOverflow="overflow" vert="horz" wrap="square" lIns="0" tIns="0" rIns="0" bIns="0" numCol="1" spcCol="0" rtlCol="0" fromWordArt="0" anchor="t" anchorCtr="0" forceAA="0" compatLnSpc="1">
+                        <a:prstTxWarp prst="textNoShape">
+                          <a:avLst/>
+                        </a:prstTxWarp>
+                        <a:spAutoFit/>
+                      </wps:bodyPr>
+                    </wps:wsp>
+                  </a:graphicData>
+                </a:graphic>
+              </wp:anchor>
+            </w:drawing>
+          </mc:Choice>
+          <mc:Fallback>
+            <w:pict>
+              <v:shapetype w14:anchorId="67382FB4" id="_x0000_t202" coordsize="21600,21600" o:spt="202" path="m,l,21600r21600,l21600,xe">
+                <v:stroke joinstyle="miter"/>
+                <v:path gradientshapeok="t" o:connecttype="rect"/>
+              </v:shapetype>
+              <v:shape id="Text Box 4" o:spid="_x0000_s1026" type="#_x0000_t202" style="position:absolute;left:0;text-align:left;margin-left:32.5pt;margin-top:118.1pt;width:5in;height:.05pt;z-index:251666432;visibility:visible;mso-wrap-style:square;mso-wrap-distance-left:9pt;mso-wrap-distance-top:0;mso-wrap-distance-right:9pt;mso-wrap-distance-bottom:0;mso-position-horizontal:absolute;mso-position-horizontal-relative:text;mso-position-vertical:absolute;mso-position-vertical-relative:text;v-text-anchor:top" o:gfxdata="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" stroked="f">
+                <v:textbox style="mso-fit-shape-to-text:t" inset="0,0,0,0">
+                  <w:txbxContent>
+                    <w:p>
+                      <w:pPr>
+                        <w:pStyle w:val="CaptionFigure"/>
+                        <w:rPr>
+                          <w:rFonts w:eastAsiaTheme="minorHAnsi"/>
+                          <w:noProof/>
+                          <w:szCs w:val="28"/>
+                        </w:rPr>
+                      </w:pPr>
+                      <w:r>
+                        <w:rPr>
+                          <w:rtl/>
+                        </w:rPr>
+                        <w:t xml:space="preserve">شکل </w:t>
+                      </w:r>
+                      <w:r>
+                        <w:rPr>
+                          <w:rtl/>
+                        </w:rPr>
+                        <w:fldChar w:fldCharType="begin"/>
+                      </w:r>
+                      <w:r>
+                        <w:rPr>
+                          <w:rtl/>
+                        </w:rPr>
+                        <w:instrText xml:space="preserve"> </w:instrText>
+                      </w:r>
+                      <w:r>
+                        <w:instrText>STYLEREF</w:instrText>
+                      </w:r>
+                      <w:r>
+                        <w:rPr>
+                          <w:rtl/>
+                        </w:rPr>
+                        <w:instrText xml:space="preserve"> 1 \</w:instrText>
+                      </w:r>
+                      <w:r>
+                        <w:instrText>s</w:instrText>
+                      </w:r>
+                      <w:r>
+                        <w:rPr>
+                          <w:rtl/>
+                        </w:rPr>
+                        <w:instrText xml:space="preserve"> </w:instrText>
+                      </w:r>
+                      <w:r>
+                        <w:rPr>
+                          <w:rtl/>
+                        </w:rPr>
+                        <w:fldChar w:fldCharType="separate"/>
+                      </w:r>
+                      <w:r>
+                        <w:rPr>
+                          <w:noProof/>
+                          <w:rtl/>
+                        </w:rPr>
+                        <w:t>‏5</w:t>
+                      </w:r>
+                      <w:r>
+                        <w:rPr>
+                          <w:rtl/>
+                        </w:rPr>
+                        <w:fldChar w:fldCharType="end"/>
+                      </w:r>
+                      <w:r>
+                        <w:rPr>
+                          <w:rtl/>
+                        </w:rPr>
+                        <w:noBreakHyphen/>
+                      </w:r>
+                      <w:r>
+                        <w:rPr>
+                          <w:rtl/>
+                        </w:rPr>
+                        <w:fldChar w:fldCharType="begin"/>
+                      </w:r>
+                      <w:r>
+                        <w:rPr>
+                          <w:rtl/>
+                        </w:rPr>
+                        <w:instrText xml:space="preserve"> </w:instrText>
+                      </w:r>
+                      <w:r>
+                        <w:instrText>SEQ</w:instrText>
+                      </w:r>
+                      <w:r>
+                        <w:rPr>
+                          <w:rtl/>
+                        </w:rPr>
+                        <w:instrText xml:space="preserve"> شکل \* </w:instrText>
+                      </w:r>
+                      <w:r>
+                        <w:instrText>ARABIC \s 1</w:instrText>
+                      </w:r>
+                      <w:r>
+                        <w:rPr>
+                          <w:rtl/>
+                        </w:rPr>
+                        <w:instrText xml:space="preserve"> </w:instrText>
+                      </w:r>
+                      <w:r>
+                        <w:rPr>
+                          <w:rtl/>
+                        </w:rPr>
+                        <w:fldChar w:fldCharType="separate"/>
+                      </w:r>
+                      <w:r>
+                        <w:rPr>
+                          <w:noProof/>
+                          <w:rtl/>
+                        </w:rPr>
+                        <w:t>1</w:t>
+                      </w:r>
+                      <w:r>
+                        <w:rPr>
+                          <w:rtl/>
+                        </w:rPr>
+                        <w:fldChar w:fldCharType="end"/>
+                      </w:r>
+                      <w:r>
+                        <w:rPr>
+                          <w:rFonts w:hint="cs"/>
+                          <w:rtl/>
+                        </w:rPr>
+                        <w:t>: لیست کتاب‌ها در سایت ادمین</w:t>
+                      </w:r>
+                    </w:p>
+                  </w:txbxContent>
+                </v:textbox>
+                <w10:wrap type="topAndBottom"/>
+              </v:shape>
+            </w:pict>
+          </mc:Fallback>
+        </mc:AlternateContent>
+      </w:r>
+      <w:r>
+        <w:rPr>
+          <w:noProof/>
+        </w:rPr>
+        <w:drawing>
+          <wp:anchor distT="0" distB="0" distL="114300" distR="114300" simplePos="0" relativeHeight="251664384" behindDoc="0" locked="0" layoutInCell="1" allowOverlap="1" wp14:anchorId="6E5988A8" wp14:editId="6C63F5D3">
+            <wp:simplePos x="0" y="0"/>
+            <wp:positionH relativeFrom="column">
+              <wp:posOffset>412899</wp:posOffset>
+            </wp:positionH>
+            <wp:positionV relativeFrom="paragraph">
+              <wp:posOffset>523</wp:posOffset>
+            </wp:positionV>
+            <wp:extent cx="4572000" cy="1443352"/>
+            <wp:effectExtent l="0" t="0" r="0" b="5080"/>
+            <wp:wrapTopAndBottom/>
+            <wp:docPr id="3" name="Picture 3"/>
+            <wp:cNvGraphicFramePr>
+              <a:graphicFrameLocks xmlns:a="http://schemas.openxmlformats.org/drawingml/2006/main" noChangeAspect="1"/>
+            </wp:cNvGraphicFramePr>
+            <a:graphic xmlns:a="http://schemas.openxmlformats.org/drawingml/2006/main">
+              <a:graphicData uri="http://schemas.openxmlformats.org/drawingml/2006/picture">
+                <pic:pic xmlns:pic="http://schemas.openxmlformats.org/drawingml/2006/picture">
+                  <pic:nvPicPr>
+                    <pic:cNvPr id="1" name=""/>
+                    <pic:cNvPicPr/>
+                  </pic:nvPicPr>
+                  <pic:blipFill>
+                    <a:blip r:embed="rId25" cstate="print">
+                      <a:extLst>
+                        <a:ext uri="{28A0092B-C50C-407E-A947-70E740481C1C}">
+                          <a14:useLocalDpi xmlns:a14="http://schemas.microsoft.com/office/drawing/2010/main" val="0"/>
+                        </a:ext>
+                      </a:extLst>
+                    </a:blip>
+                    <a:stretch>
+                      <a:fillRect/>
+                    </a:stretch>
+                  </pic:blipFill>
+                  <pic:spPr>
+                    <a:xfrm>
+                      <a:off x="0" y="0"/>
+                      <a:ext cx="4572000" cy="1443352"/>
+                    </a:xfrm>
+                    <a:prstGeom prst="rect">
+                      <a:avLst/>
+                    </a:prstGeom>
+                  </pic:spPr>
+                </pic:pic>
+              </a:graphicData>
+            </a:graphic>
+          </wp:anchor>
+        </w:drawing>
+      </w:r>
     </w:p>
     <w:p>
       <w:pPr>
@@ -22554,7 +23679,7 @@
       </w:r>
     </w:p>
     <w:sectPr>
-      <w:footerReference w:type="default" r:id="rId25"/>
+      <w:footerReference w:type="default" r:id="rId26"/>
       <w:footnotePr>
         <w:numRestart w:val="eachPage"/>
       </w:footnotePr>
@@ -22669,7 +23794,15 @@
         <w:noProof/>
         <w:rtl/>
       </w:rPr>
-      <w:t>‌ه</w:t>
+      <w:t>‌</w:t>
+    </w:r>
+    <w:r>
+      <w:rPr>
+        <w:rFonts w:hint="cs"/>
+        <w:noProof/>
+        <w:rtl/>
+      </w:rPr>
+      <w:t>ه</w:t>
     </w:r>
     <w:r>
       <w:rPr>
@@ -23580,7 +24713,6 @@
       <w:pPr>
         <w:pStyle w:val="FootnoteText"/>
         <w:rPr>
-          <w:rFonts w:hint="cs"/>
           <w:rtl/>
         </w:rPr>
       </w:pPr>
@@ -23603,7 +24735,6 @@
       <w:pPr>
         <w:pStyle w:val="FootnoteText"/>
         <w:rPr>
-          <w:rFonts w:hint="cs"/>
           <w:rtl/>
         </w:rPr>
       </w:pPr>
@@ -23623,7 +24754,6 @@
       <w:pPr>
         <w:pStyle w:val="FootnoteText"/>
         <w:rPr>
-          <w:rFonts w:hint="cs"/>
           <w:rtl/>
         </w:rPr>
       </w:pPr>
@@ -23643,7 +24773,6 @@
       <w:pPr>
         <w:pStyle w:val="FootnoteText"/>
         <w:rPr>
-          <w:rFonts w:hint="cs"/>
           <w:rtl/>
         </w:rPr>
       </w:pPr>
@@ -23672,6 +24801,54 @@
       <w:r>
         <w:t xml:space="preserve"> debugging</w:t>
       </w:r>
+    </w:p>
+  </w:footnote>
+  <w:footnote w:id="48">
+    <w:p>
+      <w:pPr>
+        <w:pStyle w:val="FootnoteText"/>
+        <w:rPr>
+          <w:rFonts w:hint="cs"/>
+          <w:rtl/>
+        </w:rPr>
+      </w:pPr>
+      <w:r>
+        <w:rPr>
+          <w:rStyle w:val="FootnoteReference"/>
+        </w:rPr>
+        <w:footnoteRef/>
+      </w:r>
+      <w:r>
+        <w:t xml:space="preserve"> permissions</w:t>
+      </w:r>
+    </w:p>
+  </w:footnote>
+  <w:footnote w:id="49">
+    <w:p>
+      <w:pPr>
+        <w:pStyle w:val="FootnoteText"/>
+        <w:rPr>
+          <w:rFonts w:hint="cs"/>
+          <w:rtl/>
+        </w:rPr>
+      </w:pPr>
+      <w:r>
+        <w:rPr>
+          <w:rStyle w:val="FootnoteReference"/>
+        </w:rPr>
+        <w:footnoteRef/>
+      </w:r>
+      <w:r>
+        <w:t xml:space="preserve"> </w:t>
+      </w:r>
+      <w:hyperlink r:id="rId2" w:history="1">
+        <w:r>
+          <w:rPr>
+            <w:rStyle w:val="Hyperlink"/>
+          </w:rPr>
+          <w:t>http://127.0.0.1:8000/admin</w:t>
+        </w:r>
+      </w:hyperlink>
     </w:p>
   </w:footnote>
 </w:footnotes>

</xml_diff>